<commit_message>
update for manuscript submission
</commit_message>
<xml_diff>
--- a/tables/table3.docx
+++ b/tables/table3.docx
@@ -2,50 +2,60 @@
 <file path=word/document.xml><?xml version="1.0" encoding="utf-8"?>
 <w:document xmlns:wpc="http://schemas.microsoft.com/office/word/2010/wordprocessingCanvas" xmlns:cx="http://schemas.microsoft.com/office/drawing/2014/chartex" xmlns:cx1="http://schemas.microsoft.com/office/drawing/2015/9/8/chartex" xmlns:cx2="http://schemas.microsoft.com/office/drawing/2015/10/21/chartex" xmlns:cx3="http://schemas.microsoft.com/office/drawing/2016/5/9/chartex" xmlns:cx4="http://schemas.microsoft.com/office/drawing/2016/5/10/chartex" xmlns:cx5="http://schemas.microsoft.com/office/drawing/2016/5/11/chartex" xmlns:cx6="http://schemas.microsoft.com/office/drawing/2016/5/12/chartex" xmlns:cx7="http://schemas.microsoft.com/office/drawing/2016/5/13/chartex" xmlns:cx8="http://schemas.microsoft.com/office/drawing/2016/5/14/chartex" xmlns:mc="http://schemas.openxmlformats.org/markup-compatibility/2006" xmlns:aink="http://schemas.microsoft.com/office/drawing/2016/ink" xmlns:am3d="http://schemas.microsoft.com/office/drawing/2017/model3d" xmlns:o="urn:schemas-microsoft-com:office:office" xmlns:r="http://schemas.openxmlformats.org/officeDocument/2006/relationships" xmlns:m="http://schemas.openxmlformats.org/officeDocument/2006/math" xmlns:v="urn:schemas-microsoft-com:vml" xmlns:wp14="http://schemas.microsoft.com/office/word/2010/wordprocessingDrawing" xmlns:wp="http://schemas.openxmlformats.org/drawingml/2006/wordprocessingDrawing" xmlns:w10="urn:schemas-microsoft-com:office:word" xmlns:w="http://schemas.openxmlformats.org/wordprocessingml/2006/main" xmlns:w14="http://schemas.microsoft.com/office/word/2010/wordml" xmlns:w15="http://schemas.microsoft.com/office/word/2012/wordml" xmlns:w16cex="http://schemas.microsoft.com/office/word/2018/wordml/cex" xmlns:w16cid="http://schemas.microsoft.com/office/word/2016/wordml/cid" xmlns:w16="http://schemas.microsoft.com/office/word/2018/wordml" xmlns:w16se="http://schemas.microsoft.com/office/word/2015/wordml/symex" xmlns:wpg="http://schemas.microsoft.com/office/word/2010/wordprocessingGroup" xmlns:wpi="http://schemas.microsoft.com/office/word/2010/wordprocessingInk" xmlns:wne="http://schemas.microsoft.com/office/word/2006/wordml" xmlns:wps="http://schemas.microsoft.com/office/word/2010/wordprocessingShape" mc:Ignorable="w14 w15 w16se w16cid w16 w16cex wp14">
   <w:body>
-    <w:tbl xmlns:w="http://schemas.openxmlformats.org/wordprocessingml/2006/main" xmlns:r="http://schemas.openxmlformats.org/officeDocument/2006/relationships" xmlns:w14="http://schemas.microsoft.com/office/word/2010/wordml" xmlns:wp="http://schemas.openxmlformats.org/drawingml/2006/wordprocessingDrawing" xmlns:a="http://schemas.openxmlformats.org/drawingml/2006/main" xmlns:pic="http://schemas.openxmlformats.org/drawingml/2006/picture">
+    <w:tbl xmlns:a="http://schemas.openxmlformats.org/drawingml/2006/main" xmlns:pic="http://schemas.openxmlformats.org/drawingml/2006/picture">
       <w:tblPr>
-        NA"/&gt;
         <w:tblLayout w:type="fixed"/>
         <w:jc w:val="center"/>
         <w:tblLook w:firstRow="1" w:lastRow="0" w:firstColumn="0" w:lastColumn="0" w:noHBand="0" w:noVBand="1"/>
       </w:tblPr>
       <w:tblGrid>
         <w:gridCol w:w="2579"/>
-        <w:gridCol w:w="861"/>
-        <w:gridCol w:w="861"/>
-        <w:gridCol w:w="861"/>
+        <w:gridCol w:w="961"/>
+        <w:gridCol w:w="961"/>
+        <w:gridCol w:w="961"/>
       </w:tblGrid>
       <w:tr>
         <w:trPr>
-          <w:cantSplit/>
           <w:trHeight w:val="549" w:hRule="auto"/>
           <w:tblHeader/>
         </w:trPr>
+        header1
         <w:tc>
           <w:tcPr>
             <w:tcBorders>
               <w:bottom w:val="single" w:sz="16" w:space="0" w:color="666666"/>
               <w:top w:val="single" w:sz="16" w:space="0" w:color="666666"/>
-            </w:tcBorders>
-            <w:shd w:val="clear" w:color="auto" w:fill="FFFFFF"/>
-            <w:tcMar>
-              <w:top w:w="0" w:type="dxa"/>
-              <w:bottom w:w="0" w:type="dxa"/>
-              <w:left w:w="0" w:type="dxa"/>
-              <w:right w:w="0" w:type="dxa"/>
-            </w:tcMar>
-            <w:vAlign w:val="center"/>
-          </w:tcPr>
-          <w:p>
-            <w:pPr>
-              <w:jc w:val="left"/>
-              <w:spacing w:after="100" w:before="100" w:line="240"/>
-              <w:ind w:firstLine="0" w:left="100" w:right="100"/>
-            </w:pPr>
-            <w:r xmlns:w="http://schemas.openxmlformats.org/wordprocessingml/2006/main" xmlns:wp="http://schemas.openxmlformats.org/drawingml/2006/wordprocessingDrawing" xmlns:r="http://schemas.openxmlformats.org/officeDocument/2006/relationships" xmlns:w14="http://schemas.microsoft.com/office/word/2010/wordml">
-              <w:rPr>
-                <w:rFonts w:ascii="Times New Roman" w:hAnsi="Times New Roman" w:eastAsia="Times New Roman" w:cs="Times New Roman"/>
-                <w:b/>
+              <w:left w:val="none" w:sz="0" w:space="0" w:color="000000"/>
+              <w:right w:val="none" w:sz="0" w:space="0" w:color="000000"/>
+            </w:tcBorders>
+            <w:shd w:val="clear" w:color="auto" w:fill="FFFFFF"/>
+            <w:tcMar>
+              <w:top w:w="0" w:type="dxa"/>
+              <w:bottom w:w="0" w:type="dxa"/>
+              <w:left w:w="0" w:type="dxa"/>
+              <w:right w:w="0" w:type="dxa"/>
+            </w:tcMar>
+            <w:vAlign w:val="center"/>
+          </w:tcPr>
+          <w:p>
+            <w:pPr>
+              <w:pStyle w:val="Normal"/>
+              <w:jc w:val="left"/>
+              <w:pBdr>
+                <w:bottom w:val="none" w:sz="0" w:space="0" w:color="000000"/>
+                <w:top w:val="none" w:sz="0" w:space="0" w:color="000000"/>
+                <w:left w:val="none" w:sz="0" w:space="0" w:color="000000"/>
+                <w:right w:val="none" w:sz="0" w:space="0" w:color="000000"/>
+              </w:pBdr>
+              <w:spacing w:after="100" w:before="100" w:line="240"/>
+              <w:ind w:firstLine="0" w:left="100" w:right="100"/>
+            </w:pPr>
+            <w:r>
+              <w:rPr>
+                <w:rFonts w:ascii="Times New Roman" w:hAnsi="Times New Roman" w:eastAsia="Times New Roman" w:cs="Times New Roman"/>
+                <w:i w:val="false"/>
+                <w:b w:val="true"/>
+                <w:u w:val="none"/>
                 <w:sz w:val="20"/>
                 <w:szCs w:val="20"/>
                 <w:color w:val="000000"/>
@@ -59,27 +69,37 @@
             <w:tcBorders>
               <w:bottom w:val="single" w:sz="16" w:space="0" w:color="666666"/>
               <w:top w:val="single" w:sz="16" w:space="0" w:color="666666"/>
-            </w:tcBorders>
-            <w:shd w:val="clear" w:color="auto" w:fill="FFFFFF"/>
-            <w:tcMar>
-              <w:top w:w="0" w:type="dxa"/>
-              <w:bottom w:w="0" w:type="dxa"/>
-              <w:left w:w="0" w:type="dxa"/>
-              <w:right w:w="0" w:type="dxa"/>
-            </w:tcMar>
-            <w:vAlign w:val="center"/>
-          </w:tcPr>
-          <w:p>
-            <w:pPr>
-              <w:jc w:val="left"/>
-              <w:spacing w:after="100" w:before="100" w:line="240"/>
-              <w:ind w:firstLine="0" w:left="100" w:right="100"/>
-            </w:pPr>
-            <w:r xmlns:w="http://schemas.openxmlformats.org/wordprocessingml/2006/main" xmlns:wp="http://schemas.openxmlformats.org/drawingml/2006/wordprocessingDrawing" xmlns:r="http://schemas.openxmlformats.org/officeDocument/2006/relationships" xmlns:w14="http://schemas.microsoft.com/office/word/2010/wordml">
-              <w:rPr>
-                <w:rFonts w:ascii="Times New Roman" w:hAnsi="Times New Roman" w:eastAsia="Times New Roman" w:cs="Times New Roman"/>
-                <w:b/>
-                <w:i/>
+              <w:left w:val="none" w:sz="0" w:space="0" w:color="000000"/>
+              <w:right w:val="none" w:sz="0" w:space="0" w:color="000000"/>
+            </w:tcBorders>
+            <w:shd w:val="clear" w:color="auto" w:fill="FFFFFF"/>
+            <w:tcMar>
+              <w:top w:w="0" w:type="dxa"/>
+              <w:bottom w:w="0" w:type="dxa"/>
+              <w:left w:w="0" w:type="dxa"/>
+              <w:right w:w="0" w:type="dxa"/>
+            </w:tcMar>
+            <w:vAlign w:val="center"/>
+          </w:tcPr>
+          <w:p>
+            <w:pPr>
+              <w:pStyle w:val="Normal"/>
+              <w:jc w:val="left"/>
+              <w:pBdr>
+                <w:bottom w:val="none" w:sz="0" w:space="0" w:color="000000"/>
+                <w:top w:val="none" w:sz="0" w:space="0" w:color="000000"/>
+                <w:left w:val="none" w:sz="0" w:space="0" w:color="000000"/>
+                <w:right w:val="none" w:sz="0" w:space="0" w:color="000000"/>
+              </w:pBdr>
+              <w:spacing w:after="100" w:before="100" w:line="240"/>
+              <w:ind w:firstLine="0" w:left="100" w:right="100"/>
+            </w:pPr>
+            <w:r>
+              <w:rPr>
+                <w:rFonts w:ascii="Times New Roman" w:hAnsi="Times New Roman" w:eastAsia="Times New Roman" w:cs="Times New Roman"/>
+                <w:i w:val="true"/>
+                <w:b w:val="true"/>
+                <w:u w:val="none"/>
                 <w:sz w:val="20"/>
                 <w:szCs w:val="20"/>
                 <w:color w:val="000000"/>
@@ -93,26 +113,37 @@
             <w:tcBorders>
               <w:bottom w:val="single" w:sz="16" w:space="0" w:color="666666"/>
               <w:top w:val="single" w:sz="16" w:space="0" w:color="666666"/>
-            </w:tcBorders>
-            <w:shd w:val="clear" w:color="auto" w:fill="FFFFFF"/>
-            <w:tcMar>
-              <w:top w:w="0" w:type="dxa"/>
-              <w:bottom w:w="0" w:type="dxa"/>
-              <w:left w:w="0" w:type="dxa"/>
-              <w:right w:w="0" w:type="dxa"/>
-            </w:tcMar>
-            <w:vAlign w:val="center"/>
-          </w:tcPr>
-          <w:p>
-            <w:pPr>
-              <w:jc w:val="left"/>
-              <w:spacing w:after="100" w:before="100" w:line="240"/>
-              <w:ind w:firstLine="0" w:left="100" w:right="100"/>
-            </w:pPr>
-            <w:r xmlns:w="http://schemas.openxmlformats.org/wordprocessingml/2006/main" xmlns:wp="http://schemas.openxmlformats.org/drawingml/2006/wordprocessingDrawing" xmlns:r="http://schemas.openxmlformats.org/officeDocument/2006/relationships" xmlns:w14="http://schemas.microsoft.com/office/word/2010/wordml">
-              <w:rPr>
-                <w:rFonts w:ascii="Times New Roman" w:hAnsi="Times New Roman" w:eastAsia="Times New Roman" w:cs="Times New Roman"/>
-                <w:b/>
+              <w:left w:val="none" w:sz="0" w:space="0" w:color="000000"/>
+              <w:right w:val="none" w:sz="0" w:space="0" w:color="000000"/>
+            </w:tcBorders>
+            <w:shd w:val="clear" w:color="auto" w:fill="FFFFFF"/>
+            <w:tcMar>
+              <w:top w:w="0" w:type="dxa"/>
+              <w:bottom w:w="0" w:type="dxa"/>
+              <w:left w:w="0" w:type="dxa"/>
+              <w:right w:w="0" w:type="dxa"/>
+            </w:tcMar>
+            <w:vAlign w:val="center"/>
+          </w:tcPr>
+          <w:p>
+            <w:pPr>
+              <w:pStyle w:val="Normal"/>
+              <w:jc w:val="left"/>
+              <w:pBdr>
+                <w:bottom w:val="none" w:sz="0" w:space="0" w:color="000000"/>
+                <w:top w:val="none" w:sz="0" w:space="0" w:color="000000"/>
+                <w:left w:val="none" w:sz="0" w:space="0" w:color="000000"/>
+                <w:right w:val="none" w:sz="0" w:space="0" w:color="000000"/>
+              </w:pBdr>
+              <w:spacing w:after="100" w:before="100" w:line="240"/>
+              <w:ind w:firstLine="0" w:left="100" w:right="100"/>
+            </w:pPr>
+            <w:r>
+              <w:rPr>
+                <w:rFonts w:ascii="Times New Roman" w:hAnsi="Times New Roman" w:eastAsia="Times New Roman" w:cs="Times New Roman"/>
+                <w:i w:val="false"/>
+                <w:b w:val="true"/>
+                <w:u w:val="none"/>
                 <w:sz w:val="20"/>
                 <w:szCs w:val="20"/>
                 <w:color w:val="000000"/>
@@ -126,26 +157,37 @@
             <w:tcBorders>
               <w:bottom w:val="single" w:sz="16" w:space="0" w:color="666666"/>
               <w:top w:val="single" w:sz="16" w:space="0" w:color="666666"/>
-            </w:tcBorders>
-            <w:shd w:val="clear" w:color="auto" w:fill="FFFFFF"/>
-            <w:tcMar>
-              <w:top w:w="0" w:type="dxa"/>
-              <w:bottom w:w="0" w:type="dxa"/>
-              <w:left w:w="0" w:type="dxa"/>
-              <w:right w:w="0" w:type="dxa"/>
-            </w:tcMar>
-            <w:vAlign w:val="center"/>
-          </w:tcPr>
-          <w:p>
-            <w:pPr>
-              <w:jc w:val="left"/>
-              <w:spacing w:after="100" w:before="100" w:line="240"/>
-              <w:ind w:firstLine="0" w:left="100" w:right="100"/>
-            </w:pPr>
-            <w:r xmlns:w="http://schemas.openxmlformats.org/wordprocessingml/2006/main" xmlns:wp="http://schemas.openxmlformats.org/drawingml/2006/wordprocessingDrawing" xmlns:r="http://schemas.openxmlformats.org/officeDocument/2006/relationships" xmlns:w14="http://schemas.microsoft.com/office/word/2010/wordml">
-              <w:rPr>
-                <w:rFonts w:ascii="Times New Roman" w:hAnsi="Times New Roman" w:eastAsia="Times New Roman" w:cs="Times New Roman"/>
-                <w:b/>
+              <w:left w:val="none" w:sz="0" w:space="0" w:color="000000"/>
+              <w:right w:val="none" w:sz="0" w:space="0" w:color="000000"/>
+            </w:tcBorders>
+            <w:shd w:val="clear" w:color="auto" w:fill="FFFFFF"/>
+            <w:tcMar>
+              <w:top w:w="0" w:type="dxa"/>
+              <w:bottom w:w="0" w:type="dxa"/>
+              <w:left w:w="0" w:type="dxa"/>
+              <w:right w:w="0" w:type="dxa"/>
+            </w:tcMar>
+            <w:vAlign w:val="center"/>
+          </w:tcPr>
+          <w:p>
+            <w:pPr>
+              <w:pStyle w:val="Normal"/>
+              <w:jc w:val="left"/>
+              <w:pBdr>
+                <w:bottom w:val="none" w:sz="0" w:space="0" w:color="000000"/>
+                <w:top w:val="none" w:sz="0" w:space="0" w:color="000000"/>
+                <w:left w:val="none" w:sz="0" w:space="0" w:color="000000"/>
+                <w:right w:val="none" w:sz="0" w:space="0" w:color="000000"/>
+              </w:pBdr>
+              <w:spacing w:after="100" w:before="100" w:line="240"/>
+              <w:ind w:firstLine="0" w:left="100" w:right="100"/>
+            </w:pPr>
+            <w:r>
+              <w:rPr>
+                <w:rFonts w:ascii="Times New Roman" w:hAnsi="Times New Roman" w:eastAsia="Times New Roman" w:cs="Times New Roman"/>
+                <w:i w:val="false"/>
+                <w:b w:val="true"/>
+                <w:u w:val="none"/>
                 <w:sz w:val="20"/>
                 <w:szCs w:val="20"/>
                 <w:color w:val="000000"/>
@@ -157,30 +199,45 @@
       </w:tr>
       <w:tr>
         <w:trPr>
-          <w:cantSplit/>
           <w:trHeight w:val="553" w:hRule="auto"/>
         </w:trPr>
-        <w:tc>
-          <w:tcPr>
-            <w:tcBorders/>
-            <w:shd w:val="clear" w:color="auto" w:fill="FFFFFF"/>
-            <w:tcMar>
-              <w:top w:w="0" w:type="dxa"/>
-              <w:bottom w:w="0" w:type="dxa"/>
-              <w:left w:w="0" w:type="dxa"/>
-              <w:right w:w="0" w:type="dxa"/>
-            </w:tcMar>
-            <w:vAlign w:val="center"/>
-          </w:tcPr>
-          <w:p>
-            <w:pPr>
-              <w:jc w:val="left"/>
-              <w:spacing w:after="100" w:before="100" w:line="240"/>
-              <w:ind w:firstLine="0" w:left="100" w:right="100"/>
-            </w:pPr>
-            <w:r xmlns:w="http://schemas.openxmlformats.org/wordprocessingml/2006/main" xmlns:wp="http://schemas.openxmlformats.org/drawingml/2006/wordprocessingDrawing" xmlns:r="http://schemas.openxmlformats.org/officeDocument/2006/relationships" xmlns:w14="http://schemas.microsoft.com/office/word/2010/wordml">
-              <w:rPr>
-                <w:rFonts w:ascii="Times New Roman" w:hAnsi="Times New Roman" w:eastAsia="Times New Roman" w:cs="Times New Roman"/>
+        body1
+        <w:tc>
+          <w:tcPr>
+            <w:tcBorders>
+              <w:bottom w:val="none" w:sz="0" w:space="0" w:color="000000"/>
+              <w:top w:val="single" w:sz="16" w:space="0" w:color="666666"/>
+              <w:left w:val="none" w:sz="0" w:space="0" w:color="000000"/>
+              <w:right w:val="none" w:sz="0" w:space="0" w:color="000000"/>
+            </w:tcBorders>
+            <w:shd w:val="clear" w:color="auto" w:fill="FFFFFF"/>
+            <w:tcMar>
+              <w:top w:w="0" w:type="dxa"/>
+              <w:bottom w:w="0" w:type="dxa"/>
+              <w:left w:w="0" w:type="dxa"/>
+              <w:right w:w="0" w:type="dxa"/>
+            </w:tcMar>
+            <w:vAlign w:val="center"/>
+          </w:tcPr>
+          <w:p>
+            <w:pPr>
+              <w:pStyle w:val="Normal"/>
+              <w:jc w:val="left"/>
+              <w:pBdr>
+                <w:bottom w:val="none" w:sz="0" w:space="0" w:color="000000"/>
+                <w:top w:val="none" w:sz="0" w:space="0" w:color="000000"/>
+                <w:left w:val="none" w:sz="0" w:space="0" w:color="000000"/>
+                <w:right w:val="none" w:sz="0" w:space="0" w:color="000000"/>
+              </w:pBdr>
+              <w:spacing w:after="100" w:before="100" w:line="240"/>
+              <w:ind w:firstLine="0" w:left="100" w:right="100"/>
+            </w:pPr>
+            <w:r>
+              <w:rPr>
+                <w:rFonts w:ascii="Times New Roman" w:hAnsi="Times New Roman" w:eastAsia="Times New Roman" w:cs="Times New Roman"/>
+                <w:i w:val="false"/>
+                <w:b w:val="false"/>
+                <w:u w:val="none"/>
                 <w:sz w:val="20"/>
                 <w:szCs w:val="20"/>
                 <w:color w:val="000000"/>
@@ -191,118 +248,178 @@
         </w:tc>
         <w:tc>
           <w:tcPr>
-            <w:tcBorders/>
-            <w:shd w:val="clear" w:color="auto" w:fill="FFFFFF"/>
-            <w:tcMar>
-              <w:top w:w="0" w:type="dxa"/>
-              <w:bottom w:w="0" w:type="dxa"/>
-              <w:left w:w="0" w:type="dxa"/>
-              <w:right w:w="0" w:type="dxa"/>
-            </w:tcMar>
-            <w:vAlign w:val="center"/>
-          </w:tcPr>
-          <w:p>
-            <w:pPr>
-              <w:jc w:val="left"/>
-              <w:spacing w:after="100" w:before="100" w:line="240"/>
-              <w:ind w:firstLine="0" w:left="100" w:right="100"/>
-            </w:pPr>
-            <w:r xmlns:w="http://schemas.openxmlformats.org/wordprocessingml/2006/main" xmlns:wp="http://schemas.openxmlformats.org/drawingml/2006/wordprocessingDrawing" xmlns:r="http://schemas.openxmlformats.org/officeDocument/2006/relationships" xmlns:w14="http://schemas.microsoft.com/office/word/2010/wordml">
-              <w:rPr>
-                <w:rFonts w:ascii="Times New Roman" w:hAnsi="Times New Roman" w:eastAsia="Times New Roman" w:cs="Times New Roman"/>
-                <w:sz w:val="20"/>
-                <w:szCs w:val="20"/>
-                <w:color w:val="000000"/>
-              </w:rPr>
-              <w:t xml:space="preserve">0.037</w:t>
-            </w:r>
-          </w:p>
-        </w:tc>
-        <w:tc>
-          <w:tcPr>
-            <w:tcBorders/>
-            <w:shd w:val="clear" w:color="auto" w:fill="FFFFFF"/>
-            <w:tcMar>
-              <w:top w:w="0" w:type="dxa"/>
-              <w:bottom w:w="0" w:type="dxa"/>
-              <w:left w:w="0" w:type="dxa"/>
-              <w:right w:w="0" w:type="dxa"/>
-            </w:tcMar>
-            <w:vAlign w:val="center"/>
-          </w:tcPr>
-          <w:p>
-            <w:pPr>
-              <w:jc w:val="left"/>
-              <w:spacing w:after="100" w:before="100" w:line="240"/>
-              <w:ind w:firstLine="0" w:left="100" w:right="100"/>
-            </w:pPr>
-            <w:r xmlns:w="http://schemas.openxmlformats.org/wordprocessingml/2006/main" xmlns:wp="http://schemas.openxmlformats.org/drawingml/2006/wordprocessingDrawing" xmlns:r="http://schemas.openxmlformats.org/officeDocument/2006/relationships" xmlns:w14="http://schemas.microsoft.com/office/word/2010/wordml">
-              <w:rPr>
-                <w:rFonts w:ascii="Times New Roman" w:hAnsi="Times New Roman" w:eastAsia="Times New Roman" w:cs="Times New Roman"/>
-                <w:sz w:val="20"/>
-                <w:szCs w:val="20"/>
-                <w:color w:val="000000"/>
-              </w:rPr>
-              <w:t xml:space="preserve">0.047</w:t>
-            </w:r>
-          </w:p>
-        </w:tc>
-        <w:tc>
-          <w:tcPr>
-            <w:tcBorders/>
-            <w:shd w:val="clear" w:color="auto" w:fill="FFFFFF"/>
-            <w:tcMar>
-              <w:top w:w="0" w:type="dxa"/>
-              <w:bottom w:w="0" w:type="dxa"/>
-              <w:left w:w="0" w:type="dxa"/>
-              <w:right w:w="0" w:type="dxa"/>
-            </w:tcMar>
-            <w:vAlign w:val="center"/>
-          </w:tcPr>
-          <w:p>
-            <w:pPr>
-              <w:jc w:val="left"/>
-              <w:spacing w:after="100" w:before="100" w:line="240"/>
-              <w:ind w:firstLine="0" w:left="100" w:right="100"/>
-            </w:pPr>
-            <w:r xmlns:w="http://schemas.openxmlformats.org/wordprocessingml/2006/main" xmlns:wp="http://schemas.openxmlformats.org/drawingml/2006/wordprocessingDrawing" xmlns:r="http://schemas.openxmlformats.org/officeDocument/2006/relationships" xmlns:w14="http://schemas.microsoft.com/office/word/2010/wordml">
-              <w:rPr>
-                <w:rFonts w:ascii="Times New Roman" w:hAnsi="Times New Roman" w:eastAsia="Times New Roman" w:cs="Times New Roman"/>
-                <w:sz w:val="20"/>
-                <w:szCs w:val="20"/>
-                <w:color w:val="000000"/>
-              </w:rPr>
-              <w:t xml:space="preserve">0.006</w:t>
+            <w:tcBorders>
+              <w:bottom w:val="none" w:sz="0" w:space="0" w:color="000000"/>
+              <w:top w:val="single" w:sz="16" w:space="0" w:color="666666"/>
+              <w:left w:val="none" w:sz="0" w:space="0" w:color="000000"/>
+              <w:right w:val="none" w:sz="0" w:space="0" w:color="000000"/>
+            </w:tcBorders>
+            <w:shd w:val="clear" w:color="auto" w:fill="FFFFFF"/>
+            <w:tcMar>
+              <w:top w:w="0" w:type="dxa"/>
+              <w:bottom w:w="0" w:type="dxa"/>
+              <w:left w:w="0" w:type="dxa"/>
+              <w:right w:w="0" w:type="dxa"/>
+            </w:tcMar>
+            <w:vAlign w:val="center"/>
+          </w:tcPr>
+          <w:p>
+            <w:pPr>
+              <w:pStyle w:val="Normal"/>
+              <w:jc w:val="left"/>
+              <w:pBdr>
+                <w:bottom w:val="none" w:sz="0" w:space="0" w:color="000000"/>
+                <w:top w:val="none" w:sz="0" w:space="0" w:color="000000"/>
+                <w:left w:val="none" w:sz="0" w:space="0" w:color="000000"/>
+                <w:right w:val="none" w:sz="0" w:space="0" w:color="000000"/>
+              </w:pBdr>
+              <w:spacing w:after="100" w:before="100" w:line="240"/>
+              <w:ind w:firstLine="0" w:left="100" w:right="100"/>
+            </w:pPr>
+            <w:r>
+              <w:rPr>
+                <w:rFonts w:ascii="Times New Roman" w:hAnsi="Times New Roman" w:eastAsia="Times New Roman" w:cs="Times New Roman"/>
+                <w:i w:val="false"/>
+                <w:b w:val="false"/>
+                <w:u w:val="none"/>
+                <w:sz w:val="20"/>
+                <w:szCs w:val="20"/>
+                <w:color w:val="000000"/>
+              </w:rPr>
+              <w:t xml:space="preserve">0.0374</w:t>
+            </w:r>
+          </w:p>
+        </w:tc>
+        <w:tc>
+          <w:tcPr>
+            <w:tcBorders>
+              <w:bottom w:val="none" w:sz="0" w:space="0" w:color="000000"/>
+              <w:top w:val="single" w:sz="16" w:space="0" w:color="666666"/>
+              <w:left w:val="none" w:sz="0" w:space="0" w:color="000000"/>
+              <w:right w:val="none" w:sz="0" w:space="0" w:color="000000"/>
+            </w:tcBorders>
+            <w:shd w:val="clear" w:color="auto" w:fill="FFFFFF"/>
+            <w:tcMar>
+              <w:top w:w="0" w:type="dxa"/>
+              <w:bottom w:w="0" w:type="dxa"/>
+              <w:left w:w="0" w:type="dxa"/>
+              <w:right w:w="0" w:type="dxa"/>
+            </w:tcMar>
+            <w:vAlign w:val="center"/>
+          </w:tcPr>
+          <w:p>
+            <w:pPr>
+              <w:pStyle w:val="Normal"/>
+              <w:jc w:val="left"/>
+              <w:pBdr>
+                <w:bottom w:val="none" w:sz="0" w:space="0" w:color="000000"/>
+                <w:top w:val="none" w:sz="0" w:space="0" w:color="000000"/>
+                <w:left w:val="none" w:sz="0" w:space="0" w:color="000000"/>
+                <w:right w:val="none" w:sz="0" w:space="0" w:color="000000"/>
+              </w:pBdr>
+              <w:spacing w:after="100" w:before="100" w:line="240"/>
+              <w:ind w:firstLine="0" w:left="100" w:right="100"/>
+            </w:pPr>
+            <w:r>
+              <w:rPr>
+                <w:rFonts w:ascii="Times New Roman" w:hAnsi="Times New Roman" w:eastAsia="Times New Roman" w:cs="Times New Roman"/>
+                <w:i w:val="false"/>
+                <w:b w:val="false"/>
+                <w:u w:val="none"/>
+                <w:sz w:val="20"/>
+                <w:szCs w:val="20"/>
+                <w:color w:val="000000"/>
+              </w:rPr>
+              <w:t xml:space="preserve">0.0473</w:t>
+            </w:r>
+          </w:p>
+        </w:tc>
+        <w:tc>
+          <w:tcPr>
+            <w:tcBorders>
+              <w:bottom w:val="none" w:sz="0" w:space="0" w:color="000000"/>
+              <w:top w:val="single" w:sz="16" w:space="0" w:color="666666"/>
+              <w:left w:val="none" w:sz="0" w:space="0" w:color="000000"/>
+              <w:right w:val="none" w:sz="0" w:space="0" w:color="000000"/>
+            </w:tcBorders>
+            <w:shd w:val="clear" w:color="auto" w:fill="FFFFFF"/>
+            <w:tcMar>
+              <w:top w:w="0" w:type="dxa"/>
+              <w:bottom w:w="0" w:type="dxa"/>
+              <w:left w:w="0" w:type="dxa"/>
+              <w:right w:w="0" w:type="dxa"/>
+            </w:tcMar>
+            <w:vAlign w:val="center"/>
+          </w:tcPr>
+          <w:p>
+            <w:pPr>
+              <w:pStyle w:val="Normal"/>
+              <w:jc w:val="left"/>
+              <w:pBdr>
+                <w:bottom w:val="none" w:sz="0" w:space="0" w:color="000000"/>
+                <w:top w:val="none" w:sz="0" w:space="0" w:color="000000"/>
+                <w:left w:val="none" w:sz="0" w:space="0" w:color="000000"/>
+                <w:right w:val="none" w:sz="0" w:space="0" w:color="000000"/>
+              </w:pBdr>
+              <w:spacing w:after="100" w:before="100" w:line="240"/>
+              <w:ind w:firstLine="0" w:left="100" w:right="100"/>
+            </w:pPr>
+            <w:r>
+              <w:rPr>
+                <w:rFonts w:ascii="Times New Roman" w:hAnsi="Times New Roman" w:eastAsia="Times New Roman" w:cs="Times New Roman"/>
+                <w:i w:val="false"/>
+                <w:b w:val="false"/>
+                <w:u w:val="none"/>
+                <w:sz w:val="20"/>
+                <w:szCs w:val="20"/>
+                <w:color w:val="000000"/>
+              </w:rPr>
+              <w:t xml:space="preserve">0.0063</w:t>
             </w:r>
           </w:p>
         </w:tc>
       </w:tr>
       <w:tr>
         <w:trPr>
-          <w:cantSplit/>
           <w:trHeight w:val="592" w:hRule="auto"/>
         </w:trPr>
-        <w:tc>
-          <w:tcPr>
-            <w:tcBorders/>
-            <w:shd w:val="clear" w:color="auto" w:fill="FFFFFF"/>
-            <w:tcMar>
-              <w:top w:w="0" w:type="dxa"/>
-              <w:bottom w:w="0" w:type="dxa"/>
-              <w:left w:w="0" w:type="dxa"/>
-              <w:right w:w="0" w:type="dxa"/>
-            </w:tcMar>
-            <w:vAlign w:val="center"/>
-          </w:tcPr>
-          <w:p>
-            <w:pPr>
-              <w:jc w:val="left"/>
-              <w:spacing w:after="100" w:before="100" w:line="240"/>
-              <w:ind w:firstLine="0" w:left="100" w:right="100"/>
-            </w:pPr>
-            <w:r xmlns:w="http://schemas.openxmlformats.org/wordprocessingml/2006/main" xmlns:wp="http://schemas.openxmlformats.org/drawingml/2006/wordprocessingDrawing" xmlns:r="http://schemas.openxmlformats.org/officeDocument/2006/relationships" xmlns:w14="http://schemas.microsoft.com/office/word/2010/wordml">
-              <w:rPr>
-                <w:rFonts w:ascii="Times New Roman" w:hAnsi="Times New Roman" w:eastAsia="Times New Roman" w:cs="Times New Roman"/>
+        body2
+        <w:tc>
+          <w:tcPr>
+            <w:tcBorders>
+              <w:bottom w:val="none" w:sz="0" w:space="0" w:color="000000"/>
+              <w:top w:val="none" w:sz="0" w:space="0" w:color="000000"/>
+              <w:left w:val="none" w:sz="0" w:space="0" w:color="000000"/>
+              <w:right w:val="none" w:sz="0" w:space="0" w:color="000000"/>
+            </w:tcBorders>
+            <w:shd w:val="clear" w:color="auto" w:fill="FFFFFF"/>
+            <w:tcMar>
+              <w:top w:w="0" w:type="dxa"/>
+              <w:bottom w:w="0" w:type="dxa"/>
+              <w:left w:w="0" w:type="dxa"/>
+              <w:right w:w="0" w:type="dxa"/>
+            </w:tcMar>
+            <w:vAlign w:val="center"/>
+          </w:tcPr>
+          <w:p>
+            <w:pPr>
+              <w:pStyle w:val="Normal"/>
+              <w:jc w:val="left"/>
+              <w:pBdr>
+                <w:bottom w:val="none" w:sz="0" w:space="0" w:color="000000"/>
+                <w:top w:val="none" w:sz="0" w:space="0" w:color="000000"/>
+                <w:left w:val="none" w:sz="0" w:space="0" w:color="000000"/>
+                <w:right w:val="none" w:sz="0" w:space="0" w:color="000000"/>
+              </w:pBdr>
+              <w:spacing w:after="100" w:before="100" w:line="240"/>
+              <w:ind w:firstLine="0" w:left="100" w:right="100"/>
+            </w:pPr>
+            <w:r>
+              <w:rPr>
+                <w:rFonts w:ascii="Times New Roman" w:hAnsi="Times New Roman" w:eastAsia="Times New Roman" w:cs="Times New Roman"/>
+                <w:i w:val="false"/>
+                <w:b w:val="false"/>
+                <w:u w:val="none"/>
                 <w:sz w:val="20"/>
                 <w:szCs w:val="20"/>
                 <w:color w:val="000000"/>
@@ -313,118 +430,178 @@
         </w:tc>
         <w:tc>
           <w:tcPr>
-            <w:tcBorders/>
-            <w:shd w:val="clear" w:color="auto" w:fill="FFFFFF"/>
-            <w:tcMar>
-              <w:top w:w="0" w:type="dxa"/>
-              <w:bottom w:w="0" w:type="dxa"/>
-              <w:left w:w="0" w:type="dxa"/>
-              <w:right w:w="0" w:type="dxa"/>
-            </w:tcMar>
-            <w:vAlign w:val="center"/>
-          </w:tcPr>
-          <w:p>
-            <w:pPr>
-              <w:jc w:val="left"/>
-              <w:spacing w:after="100" w:before="100" w:line="240"/>
-              <w:ind w:firstLine="0" w:left="100" w:right="100"/>
-            </w:pPr>
-            <w:r xmlns:w="http://schemas.openxmlformats.org/wordprocessingml/2006/main" xmlns:wp="http://schemas.openxmlformats.org/drawingml/2006/wordprocessingDrawing" xmlns:r="http://schemas.openxmlformats.org/officeDocument/2006/relationships" xmlns:w14="http://schemas.microsoft.com/office/word/2010/wordml">
-              <w:rPr>
-                <w:rFonts w:ascii="Times New Roman" w:hAnsi="Times New Roman" w:eastAsia="Times New Roman" w:cs="Times New Roman"/>
-                <w:sz w:val="20"/>
-                <w:szCs w:val="20"/>
-                <w:color w:val="000000"/>
-              </w:rPr>
-              <w:t xml:space="preserve">0.055</w:t>
-            </w:r>
-          </w:p>
-        </w:tc>
-        <w:tc>
-          <w:tcPr>
-            <w:tcBorders/>
-            <w:shd w:val="clear" w:color="auto" w:fill="FFFFFF"/>
-            <w:tcMar>
-              <w:top w:w="0" w:type="dxa"/>
-              <w:bottom w:w="0" w:type="dxa"/>
-              <w:left w:w="0" w:type="dxa"/>
-              <w:right w:w="0" w:type="dxa"/>
-            </w:tcMar>
-            <w:vAlign w:val="center"/>
-          </w:tcPr>
-          <w:p>
-            <w:pPr>
-              <w:jc w:val="left"/>
-              <w:spacing w:after="100" w:before="100" w:line="240"/>
-              <w:ind w:firstLine="0" w:left="100" w:right="100"/>
-            </w:pPr>
-            <w:r xmlns:w="http://schemas.openxmlformats.org/wordprocessingml/2006/main" xmlns:wp="http://schemas.openxmlformats.org/drawingml/2006/wordprocessingDrawing" xmlns:r="http://schemas.openxmlformats.org/officeDocument/2006/relationships" xmlns:w14="http://schemas.microsoft.com/office/word/2010/wordml">
-              <w:rPr>
-                <w:rFonts w:ascii="Times New Roman" w:hAnsi="Times New Roman" w:eastAsia="Times New Roman" w:cs="Times New Roman"/>
-                <w:sz w:val="20"/>
-                <w:szCs w:val="20"/>
-                <w:color w:val="000000"/>
-              </w:rPr>
-              <w:t xml:space="preserve">0.059</w:t>
-            </w:r>
-          </w:p>
-        </w:tc>
-        <w:tc>
-          <w:tcPr>
-            <w:tcBorders/>
-            <w:shd w:val="clear" w:color="auto" w:fill="FFFFFF"/>
-            <w:tcMar>
-              <w:top w:w="0" w:type="dxa"/>
-              <w:bottom w:w="0" w:type="dxa"/>
-              <w:left w:w="0" w:type="dxa"/>
-              <w:right w:w="0" w:type="dxa"/>
-            </w:tcMar>
-            <w:vAlign w:val="center"/>
-          </w:tcPr>
-          <w:p>
-            <w:pPr>
-              <w:jc w:val="left"/>
-              <w:spacing w:after="100" w:before="100" w:line="240"/>
-              <w:ind w:firstLine="0" w:left="100" w:right="100"/>
-            </w:pPr>
-            <w:r xmlns:w="http://schemas.openxmlformats.org/wordprocessingml/2006/main" xmlns:wp="http://schemas.openxmlformats.org/drawingml/2006/wordprocessingDrawing" xmlns:r="http://schemas.openxmlformats.org/officeDocument/2006/relationships" xmlns:w14="http://schemas.microsoft.com/office/word/2010/wordml">
-              <w:rPr>
-                <w:rFonts w:ascii="Times New Roman" w:hAnsi="Times New Roman" w:eastAsia="Times New Roman" w:cs="Times New Roman"/>
-                <w:sz w:val="20"/>
-                <w:szCs w:val="20"/>
-                <w:color w:val="000000"/>
-              </w:rPr>
-              <w:t xml:space="preserve">0.011</w:t>
+            <w:tcBorders>
+              <w:bottom w:val="none" w:sz="0" w:space="0" w:color="000000"/>
+              <w:top w:val="none" w:sz="0" w:space="0" w:color="000000"/>
+              <w:left w:val="none" w:sz="0" w:space="0" w:color="000000"/>
+              <w:right w:val="none" w:sz="0" w:space="0" w:color="000000"/>
+            </w:tcBorders>
+            <w:shd w:val="clear" w:color="auto" w:fill="FFFFFF"/>
+            <w:tcMar>
+              <w:top w:w="0" w:type="dxa"/>
+              <w:bottom w:w="0" w:type="dxa"/>
+              <w:left w:w="0" w:type="dxa"/>
+              <w:right w:w="0" w:type="dxa"/>
+            </w:tcMar>
+            <w:vAlign w:val="center"/>
+          </w:tcPr>
+          <w:p>
+            <w:pPr>
+              <w:pStyle w:val="Normal"/>
+              <w:jc w:val="left"/>
+              <w:pBdr>
+                <w:bottom w:val="none" w:sz="0" w:space="0" w:color="000000"/>
+                <w:top w:val="none" w:sz="0" w:space="0" w:color="000000"/>
+                <w:left w:val="none" w:sz="0" w:space="0" w:color="000000"/>
+                <w:right w:val="none" w:sz="0" w:space="0" w:color="000000"/>
+              </w:pBdr>
+              <w:spacing w:after="100" w:before="100" w:line="240"/>
+              <w:ind w:firstLine="0" w:left="100" w:right="100"/>
+            </w:pPr>
+            <w:r>
+              <w:rPr>
+                <w:rFonts w:ascii="Times New Roman" w:hAnsi="Times New Roman" w:eastAsia="Times New Roman" w:cs="Times New Roman"/>
+                <w:i w:val="false"/>
+                <w:b w:val="false"/>
+                <w:u w:val="none"/>
+                <w:sz w:val="20"/>
+                <w:szCs w:val="20"/>
+                <w:color w:val="000000"/>
+              </w:rPr>
+              <w:t xml:space="preserve">0.0552</w:t>
+            </w:r>
+          </w:p>
+        </w:tc>
+        <w:tc>
+          <w:tcPr>
+            <w:tcBorders>
+              <w:bottom w:val="none" w:sz="0" w:space="0" w:color="000000"/>
+              <w:top w:val="none" w:sz="0" w:space="0" w:color="000000"/>
+              <w:left w:val="none" w:sz="0" w:space="0" w:color="000000"/>
+              <w:right w:val="none" w:sz="0" w:space="0" w:color="000000"/>
+            </w:tcBorders>
+            <w:shd w:val="clear" w:color="auto" w:fill="FFFFFF"/>
+            <w:tcMar>
+              <w:top w:w="0" w:type="dxa"/>
+              <w:bottom w:w="0" w:type="dxa"/>
+              <w:left w:w="0" w:type="dxa"/>
+              <w:right w:w="0" w:type="dxa"/>
+            </w:tcMar>
+            <w:vAlign w:val="center"/>
+          </w:tcPr>
+          <w:p>
+            <w:pPr>
+              <w:pStyle w:val="Normal"/>
+              <w:jc w:val="left"/>
+              <w:pBdr>
+                <w:bottom w:val="none" w:sz="0" w:space="0" w:color="000000"/>
+                <w:top w:val="none" w:sz="0" w:space="0" w:color="000000"/>
+                <w:left w:val="none" w:sz="0" w:space="0" w:color="000000"/>
+                <w:right w:val="none" w:sz="0" w:space="0" w:color="000000"/>
+              </w:pBdr>
+              <w:spacing w:after="100" w:before="100" w:line="240"/>
+              <w:ind w:firstLine="0" w:left="100" w:right="100"/>
+            </w:pPr>
+            <w:r>
+              <w:rPr>
+                <w:rFonts w:ascii="Times New Roman" w:hAnsi="Times New Roman" w:eastAsia="Times New Roman" w:cs="Times New Roman"/>
+                <w:i w:val="false"/>
+                <w:b w:val="false"/>
+                <w:u w:val="none"/>
+                <w:sz w:val="20"/>
+                <w:szCs w:val="20"/>
+                <w:color w:val="000000"/>
+              </w:rPr>
+              <w:t xml:space="preserve">0.0590</w:t>
+            </w:r>
+          </w:p>
+        </w:tc>
+        <w:tc>
+          <w:tcPr>
+            <w:tcBorders>
+              <w:bottom w:val="none" w:sz="0" w:space="0" w:color="000000"/>
+              <w:top w:val="none" w:sz="0" w:space="0" w:color="000000"/>
+              <w:left w:val="none" w:sz="0" w:space="0" w:color="000000"/>
+              <w:right w:val="none" w:sz="0" w:space="0" w:color="000000"/>
+            </w:tcBorders>
+            <w:shd w:val="clear" w:color="auto" w:fill="FFFFFF"/>
+            <w:tcMar>
+              <w:top w:w="0" w:type="dxa"/>
+              <w:bottom w:w="0" w:type="dxa"/>
+              <w:left w:w="0" w:type="dxa"/>
+              <w:right w:w="0" w:type="dxa"/>
+            </w:tcMar>
+            <w:vAlign w:val="center"/>
+          </w:tcPr>
+          <w:p>
+            <w:pPr>
+              <w:pStyle w:val="Normal"/>
+              <w:jc w:val="left"/>
+              <w:pBdr>
+                <w:bottom w:val="none" w:sz="0" w:space="0" w:color="000000"/>
+                <w:top w:val="none" w:sz="0" w:space="0" w:color="000000"/>
+                <w:left w:val="none" w:sz="0" w:space="0" w:color="000000"/>
+                <w:right w:val="none" w:sz="0" w:space="0" w:color="000000"/>
+              </w:pBdr>
+              <w:spacing w:after="100" w:before="100" w:line="240"/>
+              <w:ind w:firstLine="0" w:left="100" w:right="100"/>
+            </w:pPr>
+            <w:r>
+              <w:rPr>
+                <w:rFonts w:ascii="Times New Roman" w:hAnsi="Times New Roman" w:eastAsia="Times New Roman" w:cs="Times New Roman"/>
+                <w:i w:val="false"/>
+                <w:b w:val="false"/>
+                <w:u w:val="none"/>
+                <w:sz w:val="20"/>
+                <w:szCs w:val="20"/>
+                <w:color w:val="000000"/>
+              </w:rPr>
+              <w:t xml:space="preserve">0.0111</w:t>
             </w:r>
           </w:p>
         </w:tc>
       </w:tr>
       <w:tr>
         <w:trPr>
-          <w:cantSplit/>
           <w:trHeight w:val="553" w:hRule="auto"/>
         </w:trPr>
-        <w:tc>
-          <w:tcPr>
-            <w:tcBorders/>
-            <w:shd w:val="clear" w:color="auto" w:fill="FFFFFF"/>
-            <w:tcMar>
-              <w:top w:w="0" w:type="dxa"/>
-              <w:bottom w:w="0" w:type="dxa"/>
-              <w:left w:w="0" w:type="dxa"/>
-              <w:right w:w="0" w:type="dxa"/>
-            </w:tcMar>
-            <w:vAlign w:val="center"/>
-          </w:tcPr>
-          <w:p>
-            <w:pPr>
-              <w:jc w:val="left"/>
-              <w:spacing w:after="100" w:before="100" w:line="240"/>
-              <w:ind w:firstLine="0" w:left="100" w:right="100"/>
-            </w:pPr>
-            <w:r xmlns:w="http://schemas.openxmlformats.org/wordprocessingml/2006/main" xmlns:wp="http://schemas.openxmlformats.org/drawingml/2006/wordprocessingDrawing" xmlns:r="http://schemas.openxmlformats.org/officeDocument/2006/relationships" xmlns:w14="http://schemas.microsoft.com/office/word/2010/wordml">
-              <w:rPr>
-                <w:rFonts w:ascii="Times New Roman" w:hAnsi="Times New Roman" w:eastAsia="Times New Roman" w:cs="Times New Roman"/>
+        body3
+        <w:tc>
+          <w:tcPr>
+            <w:tcBorders>
+              <w:bottom w:val="none" w:sz="0" w:space="0" w:color="000000"/>
+              <w:top w:val="none" w:sz="0" w:space="0" w:color="000000"/>
+              <w:left w:val="none" w:sz="0" w:space="0" w:color="000000"/>
+              <w:right w:val="none" w:sz="0" w:space="0" w:color="000000"/>
+            </w:tcBorders>
+            <w:shd w:val="clear" w:color="auto" w:fill="FFFFFF"/>
+            <w:tcMar>
+              <w:top w:w="0" w:type="dxa"/>
+              <w:bottom w:w="0" w:type="dxa"/>
+              <w:left w:w="0" w:type="dxa"/>
+              <w:right w:w="0" w:type="dxa"/>
+            </w:tcMar>
+            <w:vAlign w:val="center"/>
+          </w:tcPr>
+          <w:p>
+            <w:pPr>
+              <w:pStyle w:val="Normal"/>
+              <w:jc w:val="left"/>
+              <w:pBdr>
+                <w:bottom w:val="none" w:sz="0" w:space="0" w:color="000000"/>
+                <w:top w:val="none" w:sz="0" w:space="0" w:color="000000"/>
+                <w:left w:val="none" w:sz="0" w:space="0" w:color="000000"/>
+                <w:right w:val="none" w:sz="0" w:space="0" w:color="000000"/>
+              </w:pBdr>
+              <w:spacing w:after="100" w:before="100" w:line="240"/>
+              <w:ind w:firstLine="0" w:left="100" w:right="100"/>
+            </w:pPr>
+            <w:r>
+              <w:rPr>
+                <w:rFonts w:ascii="Times New Roman" w:hAnsi="Times New Roman" w:eastAsia="Times New Roman" w:cs="Times New Roman"/>
+                <w:i w:val="false"/>
+                <w:b w:val="false"/>
+                <w:u w:val="none"/>
                 <w:sz w:val="20"/>
                 <w:szCs w:val="20"/>
                 <w:color w:val="000000"/>
@@ -435,118 +612,178 @@
         </w:tc>
         <w:tc>
           <w:tcPr>
-            <w:tcBorders/>
-            <w:shd w:val="clear" w:color="auto" w:fill="FFFFFF"/>
-            <w:tcMar>
-              <w:top w:w="0" w:type="dxa"/>
-              <w:bottom w:w="0" w:type="dxa"/>
-              <w:left w:w="0" w:type="dxa"/>
-              <w:right w:w="0" w:type="dxa"/>
-            </w:tcMar>
-            <w:vAlign w:val="center"/>
-          </w:tcPr>
-          <w:p>
-            <w:pPr>
-              <w:jc w:val="left"/>
-              <w:spacing w:after="100" w:before="100" w:line="240"/>
-              <w:ind w:firstLine="0" w:left="100" w:right="100"/>
-            </w:pPr>
-            <w:r xmlns:w="http://schemas.openxmlformats.org/wordprocessingml/2006/main" xmlns:wp="http://schemas.openxmlformats.org/drawingml/2006/wordprocessingDrawing" xmlns:r="http://schemas.openxmlformats.org/officeDocument/2006/relationships" xmlns:w14="http://schemas.microsoft.com/office/word/2010/wordml">
-              <w:rPr>
-                <w:rFonts w:ascii="Times New Roman" w:hAnsi="Times New Roman" w:eastAsia="Times New Roman" w:cs="Times New Roman"/>
-                <w:sz w:val="20"/>
-                <w:szCs w:val="20"/>
-                <w:color w:val="000000"/>
-              </w:rPr>
-              <w:t xml:space="preserve">0.020</w:t>
-            </w:r>
-          </w:p>
-        </w:tc>
-        <w:tc>
-          <w:tcPr>
-            <w:tcBorders/>
-            <w:shd w:val="clear" w:color="auto" w:fill="FFFFFF"/>
-            <w:tcMar>
-              <w:top w:w="0" w:type="dxa"/>
-              <w:bottom w:w="0" w:type="dxa"/>
-              <w:left w:w="0" w:type="dxa"/>
-              <w:right w:w="0" w:type="dxa"/>
-            </w:tcMar>
-            <w:vAlign w:val="center"/>
-          </w:tcPr>
-          <w:p>
-            <w:pPr>
-              <w:jc w:val="left"/>
-              <w:spacing w:after="100" w:before="100" w:line="240"/>
-              <w:ind w:firstLine="0" w:left="100" w:right="100"/>
-            </w:pPr>
-            <w:r xmlns:w="http://schemas.openxmlformats.org/wordprocessingml/2006/main" xmlns:wp="http://schemas.openxmlformats.org/drawingml/2006/wordprocessingDrawing" xmlns:r="http://schemas.openxmlformats.org/officeDocument/2006/relationships" xmlns:w14="http://schemas.microsoft.com/office/word/2010/wordml">
-              <w:rPr>
-                <w:rFonts w:ascii="Times New Roman" w:hAnsi="Times New Roman" w:eastAsia="Times New Roman" w:cs="Times New Roman"/>
-                <w:sz w:val="20"/>
-                <w:szCs w:val="20"/>
-                <w:color w:val="000000"/>
-              </w:rPr>
-              <w:t xml:space="preserve">0.020</w:t>
-            </w:r>
-          </w:p>
-        </w:tc>
-        <w:tc>
-          <w:tcPr>
-            <w:tcBorders/>
-            <w:shd w:val="clear" w:color="auto" w:fill="FFFFFF"/>
-            <w:tcMar>
-              <w:top w:w="0" w:type="dxa"/>
-              <w:bottom w:w="0" w:type="dxa"/>
-              <w:left w:w="0" w:type="dxa"/>
-              <w:right w:w="0" w:type="dxa"/>
-            </w:tcMar>
-            <w:vAlign w:val="center"/>
-          </w:tcPr>
-          <w:p>
-            <w:pPr>
-              <w:jc w:val="left"/>
-              <w:spacing w:after="100" w:before="100" w:line="240"/>
-              <w:ind w:firstLine="0" w:left="100" w:right="100"/>
-            </w:pPr>
-            <w:r xmlns:w="http://schemas.openxmlformats.org/wordprocessingml/2006/main" xmlns:wp="http://schemas.openxmlformats.org/drawingml/2006/wordprocessingDrawing" xmlns:r="http://schemas.openxmlformats.org/officeDocument/2006/relationships" xmlns:w14="http://schemas.microsoft.com/office/word/2010/wordml">
-              <w:rPr>
-                <w:rFonts w:ascii="Times New Roman" w:hAnsi="Times New Roman" w:eastAsia="Times New Roman" w:cs="Times New Roman"/>
-                <w:sz w:val="20"/>
-                <w:szCs w:val="20"/>
-                <w:color w:val="000000"/>
-              </w:rPr>
-              <w:t xml:space="preserve">0.004</w:t>
+            <w:tcBorders>
+              <w:bottom w:val="none" w:sz="0" w:space="0" w:color="000000"/>
+              <w:top w:val="none" w:sz="0" w:space="0" w:color="000000"/>
+              <w:left w:val="none" w:sz="0" w:space="0" w:color="000000"/>
+              <w:right w:val="none" w:sz="0" w:space="0" w:color="000000"/>
+            </w:tcBorders>
+            <w:shd w:val="clear" w:color="auto" w:fill="FFFFFF"/>
+            <w:tcMar>
+              <w:top w:w="0" w:type="dxa"/>
+              <w:bottom w:w="0" w:type="dxa"/>
+              <w:left w:w="0" w:type="dxa"/>
+              <w:right w:w="0" w:type="dxa"/>
+            </w:tcMar>
+            <w:vAlign w:val="center"/>
+          </w:tcPr>
+          <w:p>
+            <w:pPr>
+              <w:pStyle w:val="Normal"/>
+              <w:jc w:val="left"/>
+              <w:pBdr>
+                <w:bottom w:val="none" w:sz="0" w:space="0" w:color="000000"/>
+                <w:top w:val="none" w:sz="0" w:space="0" w:color="000000"/>
+                <w:left w:val="none" w:sz="0" w:space="0" w:color="000000"/>
+                <w:right w:val="none" w:sz="0" w:space="0" w:color="000000"/>
+              </w:pBdr>
+              <w:spacing w:after="100" w:before="100" w:line="240"/>
+              <w:ind w:firstLine="0" w:left="100" w:right="100"/>
+            </w:pPr>
+            <w:r>
+              <w:rPr>
+                <w:rFonts w:ascii="Times New Roman" w:hAnsi="Times New Roman" w:eastAsia="Times New Roman" w:cs="Times New Roman"/>
+                <w:i w:val="false"/>
+                <w:b w:val="false"/>
+                <w:u w:val="none"/>
+                <w:sz w:val="20"/>
+                <w:szCs w:val="20"/>
+                <w:color w:val="000000"/>
+              </w:rPr>
+              <w:t xml:space="preserve">0.0196</w:t>
+            </w:r>
+          </w:p>
+        </w:tc>
+        <w:tc>
+          <w:tcPr>
+            <w:tcBorders>
+              <w:bottom w:val="none" w:sz="0" w:space="0" w:color="000000"/>
+              <w:top w:val="none" w:sz="0" w:space="0" w:color="000000"/>
+              <w:left w:val="none" w:sz="0" w:space="0" w:color="000000"/>
+              <w:right w:val="none" w:sz="0" w:space="0" w:color="000000"/>
+            </w:tcBorders>
+            <w:shd w:val="clear" w:color="auto" w:fill="FFFFFF"/>
+            <w:tcMar>
+              <w:top w:w="0" w:type="dxa"/>
+              <w:bottom w:w="0" w:type="dxa"/>
+              <w:left w:w="0" w:type="dxa"/>
+              <w:right w:w="0" w:type="dxa"/>
+            </w:tcMar>
+            <w:vAlign w:val="center"/>
+          </w:tcPr>
+          <w:p>
+            <w:pPr>
+              <w:pStyle w:val="Normal"/>
+              <w:jc w:val="left"/>
+              <w:pBdr>
+                <w:bottom w:val="none" w:sz="0" w:space="0" w:color="000000"/>
+                <w:top w:val="none" w:sz="0" w:space="0" w:color="000000"/>
+                <w:left w:val="none" w:sz="0" w:space="0" w:color="000000"/>
+                <w:right w:val="none" w:sz="0" w:space="0" w:color="000000"/>
+              </w:pBdr>
+              <w:spacing w:after="100" w:before="100" w:line="240"/>
+              <w:ind w:firstLine="0" w:left="100" w:right="100"/>
+            </w:pPr>
+            <w:r>
+              <w:rPr>
+                <w:rFonts w:ascii="Times New Roman" w:hAnsi="Times New Roman" w:eastAsia="Times New Roman" w:cs="Times New Roman"/>
+                <w:i w:val="false"/>
+                <w:b w:val="false"/>
+                <w:u w:val="none"/>
+                <w:sz w:val="20"/>
+                <w:szCs w:val="20"/>
+                <w:color w:val="000000"/>
+              </w:rPr>
+              <w:t xml:space="preserve">0.0204</w:t>
+            </w:r>
+          </w:p>
+        </w:tc>
+        <w:tc>
+          <w:tcPr>
+            <w:tcBorders>
+              <w:bottom w:val="none" w:sz="0" w:space="0" w:color="000000"/>
+              <w:top w:val="none" w:sz="0" w:space="0" w:color="000000"/>
+              <w:left w:val="none" w:sz="0" w:space="0" w:color="000000"/>
+              <w:right w:val="none" w:sz="0" w:space="0" w:color="000000"/>
+            </w:tcBorders>
+            <w:shd w:val="clear" w:color="auto" w:fill="FFFFFF"/>
+            <w:tcMar>
+              <w:top w:w="0" w:type="dxa"/>
+              <w:bottom w:w="0" w:type="dxa"/>
+              <w:left w:w="0" w:type="dxa"/>
+              <w:right w:w="0" w:type="dxa"/>
+            </w:tcMar>
+            <w:vAlign w:val="center"/>
+          </w:tcPr>
+          <w:p>
+            <w:pPr>
+              <w:pStyle w:val="Normal"/>
+              <w:jc w:val="left"/>
+              <w:pBdr>
+                <w:bottom w:val="none" w:sz="0" w:space="0" w:color="000000"/>
+                <w:top w:val="none" w:sz="0" w:space="0" w:color="000000"/>
+                <w:left w:val="none" w:sz="0" w:space="0" w:color="000000"/>
+                <w:right w:val="none" w:sz="0" w:space="0" w:color="000000"/>
+              </w:pBdr>
+              <w:spacing w:after="100" w:before="100" w:line="240"/>
+              <w:ind w:firstLine="0" w:left="100" w:right="100"/>
+            </w:pPr>
+            <w:r>
+              <w:rPr>
+                <w:rFonts w:ascii="Times New Roman" w:hAnsi="Times New Roman" w:eastAsia="Times New Roman" w:cs="Times New Roman"/>
+                <w:i w:val="false"/>
+                <w:b w:val="false"/>
+                <w:u w:val="none"/>
+                <w:sz w:val="20"/>
+                <w:szCs w:val="20"/>
+                <w:color w:val="000000"/>
+              </w:rPr>
+              <w:t xml:space="preserve">0.0039</w:t>
             </w:r>
           </w:p>
         </w:tc>
       </w:tr>
       <w:tr>
         <w:trPr>
-          <w:cantSplit/>
           <w:trHeight w:val="592" w:hRule="auto"/>
         </w:trPr>
-        <w:tc>
-          <w:tcPr>
-            <w:tcBorders/>
-            <w:shd w:val="clear" w:color="auto" w:fill="FFFFFF"/>
-            <w:tcMar>
-              <w:top w:w="0" w:type="dxa"/>
-              <w:bottom w:w="0" w:type="dxa"/>
-              <w:left w:w="0" w:type="dxa"/>
-              <w:right w:w="0" w:type="dxa"/>
-            </w:tcMar>
-            <w:vAlign w:val="center"/>
-          </w:tcPr>
-          <w:p>
-            <w:pPr>
-              <w:jc w:val="left"/>
-              <w:spacing w:after="100" w:before="100" w:line="240"/>
-              <w:ind w:firstLine="0" w:left="100" w:right="100"/>
-            </w:pPr>
-            <w:r xmlns:w="http://schemas.openxmlformats.org/wordprocessingml/2006/main" xmlns:wp="http://schemas.openxmlformats.org/drawingml/2006/wordprocessingDrawing" xmlns:r="http://schemas.openxmlformats.org/officeDocument/2006/relationships" xmlns:w14="http://schemas.microsoft.com/office/word/2010/wordml">
-              <w:rPr>
-                <w:rFonts w:ascii="Times New Roman" w:hAnsi="Times New Roman" w:eastAsia="Times New Roman" w:cs="Times New Roman"/>
+        body4
+        <w:tc>
+          <w:tcPr>
+            <w:tcBorders>
+              <w:bottom w:val="none" w:sz="0" w:space="0" w:color="000000"/>
+              <w:top w:val="none" w:sz="0" w:space="0" w:color="000000"/>
+              <w:left w:val="none" w:sz="0" w:space="0" w:color="000000"/>
+              <w:right w:val="none" w:sz="0" w:space="0" w:color="000000"/>
+            </w:tcBorders>
+            <w:shd w:val="clear" w:color="auto" w:fill="FFFFFF"/>
+            <w:tcMar>
+              <w:top w:w="0" w:type="dxa"/>
+              <w:bottom w:w="0" w:type="dxa"/>
+              <w:left w:w="0" w:type="dxa"/>
+              <w:right w:w="0" w:type="dxa"/>
+            </w:tcMar>
+            <w:vAlign w:val="center"/>
+          </w:tcPr>
+          <w:p>
+            <w:pPr>
+              <w:pStyle w:val="Normal"/>
+              <w:jc w:val="left"/>
+              <w:pBdr>
+                <w:bottom w:val="none" w:sz="0" w:space="0" w:color="000000"/>
+                <w:top w:val="none" w:sz="0" w:space="0" w:color="000000"/>
+                <w:left w:val="none" w:sz="0" w:space="0" w:color="000000"/>
+                <w:right w:val="none" w:sz="0" w:space="0" w:color="000000"/>
+              </w:pBdr>
+              <w:spacing w:after="100" w:before="100" w:line="240"/>
+              <w:ind w:firstLine="0" w:left="100" w:right="100"/>
+            </w:pPr>
+            <w:r>
+              <w:rPr>
+                <w:rFonts w:ascii="Times New Roman" w:hAnsi="Times New Roman" w:eastAsia="Times New Roman" w:cs="Times New Roman"/>
+                <w:i w:val="false"/>
+                <w:b w:val="false"/>
+                <w:u w:val="none"/>
                 <w:sz w:val="20"/>
                 <w:szCs w:val="20"/>
                 <w:color w:val="000000"/>
@@ -557,118 +794,178 @@
         </w:tc>
         <w:tc>
           <w:tcPr>
-            <w:tcBorders/>
-            <w:shd w:val="clear" w:color="auto" w:fill="FFFFFF"/>
-            <w:tcMar>
-              <w:top w:w="0" w:type="dxa"/>
-              <w:bottom w:w="0" w:type="dxa"/>
-              <w:left w:w="0" w:type="dxa"/>
-              <w:right w:w="0" w:type="dxa"/>
-            </w:tcMar>
-            <w:vAlign w:val="center"/>
-          </w:tcPr>
-          <w:p>
-            <w:pPr>
-              <w:jc w:val="left"/>
-              <w:spacing w:after="100" w:before="100" w:line="240"/>
-              <w:ind w:firstLine="0" w:left="100" w:right="100"/>
-            </w:pPr>
-            <w:r xmlns:w="http://schemas.openxmlformats.org/wordprocessingml/2006/main" xmlns:wp="http://schemas.openxmlformats.org/drawingml/2006/wordprocessingDrawing" xmlns:r="http://schemas.openxmlformats.org/officeDocument/2006/relationships" xmlns:w14="http://schemas.microsoft.com/office/word/2010/wordml">
-              <w:rPr>
-                <w:rFonts w:ascii="Times New Roman" w:hAnsi="Times New Roman" w:eastAsia="Times New Roman" w:cs="Times New Roman"/>
-                <w:sz w:val="20"/>
-                <w:szCs w:val="20"/>
-                <w:color w:val="000000"/>
-              </w:rPr>
-              <w:t xml:space="preserve">0.035</w:t>
-            </w:r>
-          </w:p>
-        </w:tc>
-        <w:tc>
-          <w:tcPr>
-            <w:tcBorders/>
-            <w:shd w:val="clear" w:color="auto" w:fill="FFFFFF"/>
-            <w:tcMar>
-              <w:top w:w="0" w:type="dxa"/>
-              <w:bottom w:w="0" w:type="dxa"/>
-              <w:left w:w="0" w:type="dxa"/>
-              <w:right w:w="0" w:type="dxa"/>
-            </w:tcMar>
-            <w:vAlign w:val="center"/>
-          </w:tcPr>
-          <w:p>
-            <w:pPr>
-              <w:jc w:val="left"/>
-              <w:spacing w:after="100" w:before="100" w:line="240"/>
-              <w:ind w:firstLine="0" w:left="100" w:right="100"/>
-            </w:pPr>
-            <w:r xmlns:w="http://schemas.openxmlformats.org/wordprocessingml/2006/main" xmlns:wp="http://schemas.openxmlformats.org/drawingml/2006/wordprocessingDrawing" xmlns:r="http://schemas.openxmlformats.org/officeDocument/2006/relationships" xmlns:w14="http://schemas.microsoft.com/office/word/2010/wordml">
-              <w:rPr>
-                <w:rFonts w:ascii="Times New Roman" w:hAnsi="Times New Roman" w:eastAsia="Times New Roman" w:cs="Times New Roman"/>
-                <w:sz w:val="20"/>
-                <w:szCs w:val="20"/>
-                <w:color w:val="000000"/>
-              </w:rPr>
-              <w:t xml:space="preserve">0.057</w:t>
-            </w:r>
-          </w:p>
-        </w:tc>
-        <w:tc>
-          <w:tcPr>
-            <w:tcBorders/>
-            <w:shd w:val="clear" w:color="auto" w:fill="FFFFFF"/>
-            <w:tcMar>
-              <w:top w:w="0" w:type="dxa"/>
-              <w:bottom w:w="0" w:type="dxa"/>
-              <w:left w:w="0" w:type="dxa"/>
-              <w:right w:w="0" w:type="dxa"/>
-            </w:tcMar>
-            <w:vAlign w:val="center"/>
-          </w:tcPr>
-          <w:p>
-            <w:pPr>
-              <w:jc w:val="left"/>
-              <w:spacing w:after="100" w:before="100" w:line="240"/>
-              <w:ind w:firstLine="0" w:left="100" w:right="100"/>
-            </w:pPr>
-            <w:r xmlns:w="http://schemas.openxmlformats.org/wordprocessingml/2006/main" xmlns:wp="http://schemas.openxmlformats.org/drawingml/2006/wordprocessingDrawing" xmlns:r="http://schemas.openxmlformats.org/officeDocument/2006/relationships" xmlns:w14="http://schemas.microsoft.com/office/word/2010/wordml">
-              <w:rPr>
-                <w:rFonts w:ascii="Times New Roman" w:hAnsi="Times New Roman" w:eastAsia="Times New Roman" w:cs="Times New Roman"/>
-                <w:sz w:val="20"/>
-                <w:szCs w:val="20"/>
-                <w:color w:val="000000"/>
-              </w:rPr>
-              <w:t xml:space="preserve">0.011</w:t>
+            <w:tcBorders>
+              <w:bottom w:val="none" w:sz="0" w:space="0" w:color="000000"/>
+              <w:top w:val="none" w:sz="0" w:space="0" w:color="000000"/>
+              <w:left w:val="none" w:sz="0" w:space="0" w:color="000000"/>
+              <w:right w:val="none" w:sz="0" w:space="0" w:color="000000"/>
+            </w:tcBorders>
+            <w:shd w:val="clear" w:color="auto" w:fill="FFFFFF"/>
+            <w:tcMar>
+              <w:top w:w="0" w:type="dxa"/>
+              <w:bottom w:w="0" w:type="dxa"/>
+              <w:left w:w="0" w:type="dxa"/>
+              <w:right w:w="0" w:type="dxa"/>
+            </w:tcMar>
+            <w:vAlign w:val="center"/>
+          </w:tcPr>
+          <w:p>
+            <w:pPr>
+              <w:pStyle w:val="Normal"/>
+              <w:jc w:val="left"/>
+              <w:pBdr>
+                <w:bottom w:val="none" w:sz="0" w:space="0" w:color="000000"/>
+                <w:top w:val="none" w:sz="0" w:space="0" w:color="000000"/>
+                <w:left w:val="none" w:sz="0" w:space="0" w:color="000000"/>
+                <w:right w:val="none" w:sz="0" w:space="0" w:color="000000"/>
+              </w:pBdr>
+              <w:spacing w:after="100" w:before="100" w:line="240"/>
+              <w:ind w:firstLine="0" w:left="100" w:right="100"/>
+            </w:pPr>
+            <w:r>
+              <w:rPr>
+                <w:rFonts w:ascii="Times New Roman" w:hAnsi="Times New Roman" w:eastAsia="Times New Roman" w:cs="Times New Roman"/>
+                <w:i w:val="false"/>
+                <w:b w:val="false"/>
+                <w:u w:val="none"/>
+                <w:sz w:val="20"/>
+                <w:szCs w:val="20"/>
+                <w:color w:val="000000"/>
+              </w:rPr>
+              <w:t xml:space="preserve">0.0350</w:t>
+            </w:r>
+          </w:p>
+        </w:tc>
+        <w:tc>
+          <w:tcPr>
+            <w:tcBorders>
+              <w:bottom w:val="none" w:sz="0" w:space="0" w:color="000000"/>
+              <w:top w:val="none" w:sz="0" w:space="0" w:color="000000"/>
+              <w:left w:val="none" w:sz="0" w:space="0" w:color="000000"/>
+              <w:right w:val="none" w:sz="0" w:space="0" w:color="000000"/>
+            </w:tcBorders>
+            <w:shd w:val="clear" w:color="auto" w:fill="FFFFFF"/>
+            <w:tcMar>
+              <w:top w:w="0" w:type="dxa"/>
+              <w:bottom w:w="0" w:type="dxa"/>
+              <w:left w:w="0" w:type="dxa"/>
+              <w:right w:w="0" w:type="dxa"/>
+            </w:tcMar>
+            <w:vAlign w:val="center"/>
+          </w:tcPr>
+          <w:p>
+            <w:pPr>
+              <w:pStyle w:val="Normal"/>
+              <w:jc w:val="left"/>
+              <w:pBdr>
+                <w:bottom w:val="none" w:sz="0" w:space="0" w:color="000000"/>
+                <w:top w:val="none" w:sz="0" w:space="0" w:color="000000"/>
+                <w:left w:val="none" w:sz="0" w:space="0" w:color="000000"/>
+                <w:right w:val="none" w:sz="0" w:space="0" w:color="000000"/>
+              </w:pBdr>
+              <w:spacing w:after="100" w:before="100" w:line="240"/>
+              <w:ind w:firstLine="0" w:left="100" w:right="100"/>
+            </w:pPr>
+            <w:r>
+              <w:rPr>
+                <w:rFonts w:ascii="Times New Roman" w:hAnsi="Times New Roman" w:eastAsia="Times New Roman" w:cs="Times New Roman"/>
+                <w:i w:val="false"/>
+                <w:b w:val="false"/>
+                <w:u w:val="none"/>
+                <w:sz w:val="20"/>
+                <w:szCs w:val="20"/>
+                <w:color w:val="000000"/>
+              </w:rPr>
+              <w:t xml:space="preserve">0.0570</w:t>
+            </w:r>
+          </w:p>
+        </w:tc>
+        <w:tc>
+          <w:tcPr>
+            <w:tcBorders>
+              <w:bottom w:val="none" w:sz="0" w:space="0" w:color="000000"/>
+              <w:top w:val="none" w:sz="0" w:space="0" w:color="000000"/>
+              <w:left w:val="none" w:sz="0" w:space="0" w:color="000000"/>
+              <w:right w:val="none" w:sz="0" w:space="0" w:color="000000"/>
+            </w:tcBorders>
+            <w:shd w:val="clear" w:color="auto" w:fill="FFFFFF"/>
+            <w:tcMar>
+              <w:top w:w="0" w:type="dxa"/>
+              <w:bottom w:w="0" w:type="dxa"/>
+              <w:left w:w="0" w:type="dxa"/>
+              <w:right w:w="0" w:type="dxa"/>
+            </w:tcMar>
+            <w:vAlign w:val="center"/>
+          </w:tcPr>
+          <w:p>
+            <w:pPr>
+              <w:pStyle w:val="Normal"/>
+              <w:jc w:val="left"/>
+              <w:pBdr>
+                <w:bottom w:val="none" w:sz="0" w:space="0" w:color="000000"/>
+                <w:top w:val="none" w:sz="0" w:space="0" w:color="000000"/>
+                <w:left w:val="none" w:sz="0" w:space="0" w:color="000000"/>
+                <w:right w:val="none" w:sz="0" w:space="0" w:color="000000"/>
+              </w:pBdr>
+              <w:spacing w:after="100" w:before="100" w:line="240"/>
+              <w:ind w:firstLine="0" w:left="100" w:right="100"/>
+            </w:pPr>
+            <w:r>
+              <w:rPr>
+                <w:rFonts w:ascii="Times New Roman" w:hAnsi="Times New Roman" w:eastAsia="Times New Roman" w:cs="Times New Roman"/>
+                <w:i w:val="false"/>
+                <w:b w:val="false"/>
+                <w:u w:val="none"/>
+                <w:sz w:val="20"/>
+                <w:szCs w:val="20"/>
+                <w:color w:val="000000"/>
+              </w:rPr>
+              <w:t xml:space="preserve">0.0108</w:t>
             </w:r>
           </w:p>
         </w:tc>
       </w:tr>
       <w:tr>
         <w:trPr>
-          <w:cantSplit/>
           <w:trHeight w:val="553" w:hRule="auto"/>
         </w:trPr>
-        <w:tc>
-          <w:tcPr>
-            <w:tcBorders/>
-            <w:shd w:val="clear" w:color="auto" w:fill="FFFFFF"/>
-            <w:tcMar>
-              <w:top w:w="0" w:type="dxa"/>
-              <w:bottom w:w="0" w:type="dxa"/>
-              <w:left w:w="0" w:type="dxa"/>
-              <w:right w:w="0" w:type="dxa"/>
-            </w:tcMar>
-            <w:vAlign w:val="center"/>
-          </w:tcPr>
-          <w:p>
-            <w:pPr>
-              <w:jc w:val="left"/>
-              <w:spacing w:after="100" w:before="100" w:line="240"/>
-              <w:ind w:firstLine="0" w:left="100" w:right="100"/>
-            </w:pPr>
-            <w:r xmlns:w="http://schemas.openxmlformats.org/wordprocessingml/2006/main" xmlns:wp="http://schemas.openxmlformats.org/drawingml/2006/wordprocessingDrawing" xmlns:r="http://schemas.openxmlformats.org/officeDocument/2006/relationships" xmlns:w14="http://schemas.microsoft.com/office/word/2010/wordml">
-              <w:rPr>
-                <w:rFonts w:ascii="Times New Roman" w:hAnsi="Times New Roman" w:eastAsia="Times New Roman" w:cs="Times New Roman"/>
+        body5
+        <w:tc>
+          <w:tcPr>
+            <w:tcBorders>
+              <w:bottom w:val="none" w:sz="0" w:space="0" w:color="000000"/>
+              <w:top w:val="none" w:sz="0" w:space="0" w:color="000000"/>
+              <w:left w:val="none" w:sz="0" w:space="0" w:color="000000"/>
+              <w:right w:val="none" w:sz="0" w:space="0" w:color="000000"/>
+            </w:tcBorders>
+            <w:shd w:val="clear" w:color="auto" w:fill="FFFFFF"/>
+            <w:tcMar>
+              <w:top w:w="0" w:type="dxa"/>
+              <w:bottom w:w="0" w:type="dxa"/>
+              <w:left w:w="0" w:type="dxa"/>
+              <w:right w:w="0" w:type="dxa"/>
+            </w:tcMar>
+            <w:vAlign w:val="center"/>
+          </w:tcPr>
+          <w:p>
+            <w:pPr>
+              <w:pStyle w:val="Normal"/>
+              <w:jc w:val="left"/>
+              <w:pBdr>
+                <w:bottom w:val="none" w:sz="0" w:space="0" w:color="000000"/>
+                <w:top w:val="none" w:sz="0" w:space="0" w:color="000000"/>
+                <w:left w:val="none" w:sz="0" w:space="0" w:color="000000"/>
+                <w:right w:val="none" w:sz="0" w:space="0" w:color="000000"/>
+              </w:pBdr>
+              <w:spacing w:after="100" w:before="100" w:line="240"/>
+              <w:ind w:firstLine="0" w:left="100" w:right="100"/>
+            </w:pPr>
+            <w:r>
+              <w:rPr>
+                <w:rFonts w:ascii="Times New Roman" w:hAnsi="Times New Roman" w:eastAsia="Times New Roman" w:cs="Times New Roman"/>
+                <w:i w:val="false"/>
+                <w:b w:val="false"/>
+                <w:u w:val="none"/>
                 <w:sz w:val="20"/>
                 <w:szCs w:val="20"/>
                 <w:color w:val="000000"/>
@@ -679,118 +976,178 @@
         </w:tc>
         <w:tc>
           <w:tcPr>
-            <w:tcBorders/>
-            <w:shd w:val="clear" w:color="auto" w:fill="FFFFFF"/>
-            <w:tcMar>
-              <w:top w:w="0" w:type="dxa"/>
-              <w:bottom w:w="0" w:type="dxa"/>
-              <w:left w:w="0" w:type="dxa"/>
-              <w:right w:w="0" w:type="dxa"/>
-            </w:tcMar>
-            <w:vAlign w:val="center"/>
-          </w:tcPr>
-          <w:p>
-            <w:pPr>
-              <w:jc w:val="left"/>
-              <w:spacing w:after="100" w:before="100" w:line="240"/>
-              <w:ind w:firstLine="0" w:left="100" w:right="100"/>
-            </w:pPr>
-            <w:r xmlns:w="http://schemas.openxmlformats.org/wordprocessingml/2006/main" xmlns:wp="http://schemas.openxmlformats.org/drawingml/2006/wordprocessingDrawing" xmlns:r="http://schemas.openxmlformats.org/officeDocument/2006/relationships" xmlns:w14="http://schemas.microsoft.com/office/word/2010/wordml">
-              <w:rPr>
-                <w:rFonts w:ascii="Times New Roman" w:hAnsi="Times New Roman" w:eastAsia="Times New Roman" w:cs="Times New Roman"/>
-                <w:sz w:val="20"/>
-                <w:szCs w:val="20"/>
-                <w:color w:val="000000"/>
-              </w:rPr>
-              <w:t xml:space="preserve">0.040</w:t>
-            </w:r>
-          </w:p>
-        </w:tc>
-        <w:tc>
-          <w:tcPr>
-            <w:tcBorders/>
-            <w:shd w:val="clear" w:color="auto" w:fill="FFFFFF"/>
-            <w:tcMar>
-              <w:top w:w="0" w:type="dxa"/>
-              <w:bottom w:w="0" w:type="dxa"/>
-              <w:left w:w="0" w:type="dxa"/>
-              <w:right w:w="0" w:type="dxa"/>
-            </w:tcMar>
-            <w:vAlign w:val="center"/>
-          </w:tcPr>
-          <w:p>
-            <w:pPr>
-              <w:jc w:val="left"/>
-              <w:spacing w:after="100" w:before="100" w:line="240"/>
-              <w:ind w:firstLine="0" w:left="100" w:right="100"/>
-            </w:pPr>
-            <w:r xmlns:w="http://schemas.openxmlformats.org/wordprocessingml/2006/main" xmlns:wp="http://schemas.openxmlformats.org/drawingml/2006/wordprocessingDrawing" xmlns:r="http://schemas.openxmlformats.org/officeDocument/2006/relationships" xmlns:w14="http://schemas.microsoft.com/office/word/2010/wordml">
-              <w:rPr>
-                <w:rFonts w:ascii="Times New Roman" w:hAnsi="Times New Roman" w:eastAsia="Times New Roman" w:cs="Times New Roman"/>
-                <w:sz w:val="20"/>
-                <w:szCs w:val="20"/>
-                <w:color w:val="000000"/>
-              </w:rPr>
-              <w:t xml:space="preserve">0.036</w:t>
-            </w:r>
-          </w:p>
-        </w:tc>
-        <w:tc>
-          <w:tcPr>
-            <w:tcBorders/>
-            <w:shd w:val="clear" w:color="auto" w:fill="FFFFFF"/>
-            <w:tcMar>
-              <w:top w:w="0" w:type="dxa"/>
-              <w:bottom w:w="0" w:type="dxa"/>
-              <w:left w:w="0" w:type="dxa"/>
-              <w:right w:w="0" w:type="dxa"/>
-            </w:tcMar>
-            <w:vAlign w:val="center"/>
-          </w:tcPr>
-          <w:p>
-            <w:pPr>
-              <w:jc w:val="left"/>
-              <w:spacing w:after="100" w:before="100" w:line="240"/>
-              <w:ind w:firstLine="0" w:left="100" w:right="100"/>
-            </w:pPr>
-            <w:r xmlns:w="http://schemas.openxmlformats.org/wordprocessingml/2006/main" xmlns:wp="http://schemas.openxmlformats.org/drawingml/2006/wordprocessingDrawing" xmlns:r="http://schemas.openxmlformats.org/officeDocument/2006/relationships" xmlns:w14="http://schemas.microsoft.com/office/word/2010/wordml">
-              <w:rPr>
-                <w:rFonts w:ascii="Times New Roman" w:hAnsi="Times New Roman" w:eastAsia="Times New Roman" w:cs="Times New Roman"/>
-                <w:sz w:val="20"/>
-                <w:szCs w:val="20"/>
-                <w:color w:val="000000"/>
-              </w:rPr>
-              <w:t xml:space="preserve">0.007</w:t>
+            <w:tcBorders>
+              <w:bottom w:val="none" w:sz="0" w:space="0" w:color="000000"/>
+              <w:top w:val="none" w:sz="0" w:space="0" w:color="000000"/>
+              <w:left w:val="none" w:sz="0" w:space="0" w:color="000000"/>
+              <w:right w:val="none" w:sz="0" w:space="0" w:color="000000"/>
+            </w:tcBorders>
+            <w:shd w:val="clear" w:color="auto" w:fill="FFFFFF"/>
+            <w:tcMar>
+              <w:top w:w="0" w:type="dxa"/>
+              <w:bottom w:w="0" w:type="dxa"/>
+              <w:left w:w="0" w:type="dxa"/>
+              <w:right w:w="0" w:type="dxa"/>
+            </w:tcMar>
+            <w:vAlign w:val="center"/>
+          </w:tcPr>
+          <w:p>
+            <w:pPr>
+              <w:pStyle w:val="Normal"/>
+              <w:jc w:val="left"/>
+              <w:pBdr>
+                <w:bottom w:val="none" w:sz="0" w:space="0" w:color="000000"/>
+                <w:top w:val="none" w:sz="0" w:space="0" w:color="000000"/>
+                <w:left w:val="none" w:sz="0" w:space="0" w:color="000000"/>
+                <w:right w:val="none" w:sz="0" w:space="0" w:color="000000"/>
+              </w:pBdr>
+              <w:spacing w:after="100" w:before="100" w:line="240"/>
+              <w:ind w:firstLine="0" w:left="100" w:right="100"/>
+            </w:pPr>
+            <w:r>
+              <w:rPr>
+                <w:rFonts w:ascii="Times New Roman" w:hAnsi="Times New Roman" w:eastAsia="Times New Roman" w:cs="Times New Roman"/>
+                <w:i w:val="false"/>
+                <w:b w:val="false"/>
+                <w:u w:val="none"/>
+                <w:sz w:val="20"/>
+                <w:szCs w:val="20"/>
+                <w:color w:val="000000"/>
+              </w:rPr>
+              <w:t xml:space="preserve">0.0399</w:t>
+            </w:r>
+          </w:p>
+        </w:tc>
+        <w:tc>
+          <w:tcPr>
+            <w:tcBorders>
+              <w:bottom w:val="none" w:sz="0" w:space="0" w:color="000000"/>
+              <w:top w:val="none" w:sz="0" w:space="0" w:color="000000"/>
+              <w:left w:val="none" w:sz="0" w:space="0" w:color="000000"/>
+              <w:right w:val="none" w:sz="0" w:space="0" w:color="000000"/>
+            </w:tcBorders>
+            <w:shd w:val="clear" w:color="auto" w:fill="FFFFFF"/>
+            <w:tcMar>
+              <w:top w:w="0" w:type="dxa"/>
+              <w:bottom w:w="0" w:type="dxa"/>
+              <w:left w:w="0" w:type="dxa"/>
+              <w:right w:w="0" w:type="dxa"/>
+            </w:tcMar>
+            <w:vAlign w:val="center"/>
+          </w:tcPr>
+          <w:p>
+            <w:pPr>
+              <w:pStyle w:val="Normal"/>
+              <w:jc w:val="left"/>
+              <w:pBdr>
+                <w:bottom w:val="none" w:sz="0" w:space="0" w:color="000000"/>
+                <w:top w:val="none" w:sz="0" w:space="0" w:color="000000"/>
+                <w:left w:val="none" w:sz="0" w:space="0" w:color="000000"/>
+                <w:right w:val="none" w:sz="0" w:space="0" w:color="000000"/>
+              </w:pBdr>
+              <w:spacing w:after="100" w:before="100" w:line="240"/>
+              <w:ind w:firstLine="0" w:left="100" w:right="100"/>
+            </w:pPr>
+            <w:r>
+              <w:rPr>
+                <w:rFonts w:ascii="Times New Roman" w:hAnsi="Times New Roman" w:eastAsia="Times New Roman" w:cs="Times New Roman"/>
+                <w:i w:val="false"/>
+                <w:b w:val="false"/>
+                <w:u w:val="none"/>
+                <w:sz w:val="20"/>
+                <w:szCs w:val="20"/>
+                <w:color w:val="000000"/>
+              </w:rPr>
+              <w:t xml:space="preserve">0.0360</w:t>
+            </w:r>
+          </w:p>
+        </w:tc>
+        <w:tc>
+          <w:tcPr>
+            <w:tcBorders>
+              <w:bottom w:val="none" w:sz="0" w:space="0" w:color="000000"/>
+              <w:top w:val="none" w:sz="0" w:space="0" w:color="000000"/>
+              <w:left w:val="none" w:sz="0" w:space="0" w:color="000000"/>
+              <w:right w:val="none" w:sz="0" w:space="0" w:color="000000"/>
+            </w:tcBorders>
+            <w:shd w:val="clear" w:color="auto" w:fill="FFFFFF"/>
+            <w:tcMar>
+              <w:top w:w="0" w:type="dxa"/>
+              <w:bottom w:w="0" w:type="dxa"/>
+              <w:left w:w="0" w:type="dxa"/>
+              <w:right w:w="0" w:type="dxa"/>
+            </w:tcMar>
+            <w:vAlign w:val="center"/>
+          </w:tcPr>
+          <w:p>
+            <w:pPr>
+              <w:pStyle w:val="Normal"/>
+              <w:jc w:val="left"/>
+              <w:pBdr>
+                <w:bottom w:val="none" w:sz="0" w:space="0" w:color="000000"/>
+                <w:top w:val="none" w:sz="0" w:space="0" w:color="000000"/>
+                <w:left w:val="none" w:sz="0" w:space="0" w:color="000000"/>
+                <w:right w:val="none" w:sz="0" w:space="0" w:color="000000"/>
+              </w:pBdr>
+              <w:spacing w:after="100" w:before="100" w:line="240"/>
+              <w:ind w:firstLine="0" w:left="100" w:right="100"/>
+            </w:pPr>
+            <w:r>
+              <w:rPr>
+                <w:rFonts w:ascii="Times New Roman" w:hAnsi="Times New Roman" w:eastAsia="Times New Roman" w:cs="Times New Roman"/>
+                <w:i w:val="false"/>
+                <w:b w:val="false"/>
+                <w:u w:val="none"/>
+                <w:sz w:val="20"/>
+                <w:szCs w:val="20"/>
+                <w:color w:val="000000"/>
+              </w:rPr>
+              <w:t xml:space="preserve">0.0068</w:t>
             </w:r>
           </w:p>
         </w:tc>
       </w:tr>
       <w:tr>
         <w:trPr>
-          <w:cantSplit/>
           <w:trHeight w:val="592" w:hRule="auto"/>
         </w:trPr>
-        <w:tc>
-          <w:tcPr>
-            <w:tcBorders/>
-            <w:shd w:val="clear" w:color="auto" w:fill="FFFFFF"/>
-            <w:tcMar>
-              <w:top w:w="0" w:type="dxa"/>
-              <w:bottom w:w="0" w:type="dxa"/>
-              <w:left w:w="0" w:type="dxa"/>
-              <w:right w:w="0" w:type="dxa"/>
-            </w:tcMar>
-            <w:vAlign w:val="center"/>
-          </w:tcPr>
-          <w:p>
-            <w:pPr>
-              <w:jc w:val="left"/>
-              <w:spacing w:after="100" w:before="100" w:line="240"/>
-              <w:ind w:firstLine="0" w:left="100" w:right="100"/>
-            </w:pPr>
-            <w:r xmlns:w="http://schemas.openxmlformats.org/wordprocessingml/2006/main" xmlns:wp="http://schemas.openxmlformats.org/drawingml/2006/wordprocessingDrawing" xmlns:r="http://schemas.openxmlformats.org/officeDocument/2006/relationships" xmlns:w14="http://schemas.microsoft.com/office/word/2010/wordml">
-              <w:rPr>
-                <w:rFonts w:ascii="Times New Roman" w:hAnsi="Times New Roman" w:eastAsia="Times New Roman" w:cs="Times New Roman"/>
+        body6
+        <w:tc>
+          <w:tcPr>
+            <w:tcBorders>
+              <w:bottom w:val="none" w:sz="0" w:space="0" w:color="000000"/>
+              <w:top w:val="none" w:sz="0" w:space="0" w:color="000000"/>
+              <w:left w:val="none" w:sz="0" w:space="0" w:color="000000"/>
+              <w:right w:val="none" w:sz="0" w:space="0" w:color="000000"/>
+            </w:tcBorders>
+            <w:shd w:val="clear" w:color="auto" w:fill="FFFFFF"/>
+            <w:tcMar>
+              <w:top w:w="0" w:type="dxa"/>
+              <w:bottom w:w="0" w:type="dxa"/>
+              <w:left w:w="0" w:type="dxa"/>
+              <w:right w:w="0" w:type="dxa"/>
+            </w:tcMar>
+            <w:vAlign w:val="center"/>
+          </w:tcPr>
+          <w:p>
+            <w:pPr>
+              <w:pStyle w:val="Normal"/>
+              <w:jc w:val="left"/>
+              <w:pBdr>
+                <w:bottom w:val="none" w:sz="0" w:space="0" w:color="000000"/>
+                <w:top w:val="none" w:sz="0" w:space="0" w:color="000000"/>
+                <w:left w:val="none" w:sz="0" w:space="0" w:color="000000"/>
+                <w:right w:val="none" w:sz="0" w:space="0" w:color="000000"/>
+              </w:pBdr>
+              <w:spacing w:after="100" w:before="100" w:line="240"/>
+              <w:ind w:firstLine="0" w:left="100" w:right="100"/>
+            </w:pPr>
+            <w:r>
+              <w:rPr>
+                <w:rFonts w:ascii="Times New Roman" w:hAnsi="Times New Roman" w:eastAsia="Times New Roman" w:cs="Times New Roman"/>
+                <w:i w:val="false"/>
+                <w:b w:val="false"/>
+                <w:u w:val="none"/>
                 <w:sz w:val="20"/>
                 <w:szCs w:val="20"/>
                 <w:color w:val="000000"/>
@@ -801,118 +1158,178 @@
         </w:tc>
         <w:tc>
           <w:tcPr>
-            <w:tcBorders/>
-            <w:shd w:val="clear" w:color="auto" w:fill="FFFFFF"/>
-            <w:tcMar>
-              <w:top w:w="0" w:type="dxa"/>
-              <w:bottom w:w="0" w:type="dxa"/>
-              <w:left w:w="0" w:type="dxa"/>
-              <w:right w:w="0" w:type="dxa"/>
-            </w:tcMar>
-            <w:vAlign w:val="center"/>
-          </w:tcPr>
-          <w:p>
-            <w:pPr>
-              <w:jc w:val="left"/>
-              <w:spacing w:after="100" w:before="100" w:line="240"/>
-              <w:ind w:firstLine="0" w:left="100" w:right="100"/>
-            </w:pPr>
-            <w:r xmlns:w="http://schemas.openxmlformats.org/wordprocessingml/2006/main" xmlns:wp="http://schemas.openxmlformats.org/drawingml/2006/wordprocessingDrawing" xmlns:r="http://schemas.openxmlformats.org/officeDocument/2006/relationships" xmlns:w14="http://schemas.microsoft.com/office/word/2010/wordml">
-              <w:rPr>
-                <w:rFonts w:ascii="Times New Roman" w:hAnsi="Times New Roman" w:eastAsia="Times New Roman" w:cs="Times New Roman"/>
-                <w:sz w:val="20"/>
-                <w:szCs w:val="20"/>
-                <w:color w:val="000000"/>
-              </w:rPr>
-              <w:t xml:space="preserve">0.049</w:t>
-            </w:r>
-          </w:p>
-        </w:tc>
-        <w:tc>
-          <w:tcPr>
-            <w:tcBorders/>
-            <w:shd w:val="clear" w:color="auto" w:fill="FFFFFF"/>
-            <w:tcMar>
-              <w:top w:w="0" w:type="dxa"/>
-              <w:bottom w:w="0" w:type="dxa"/>
-              <w:left w:w="0" w:type="dxa"/>
-              <w:right w:w="0" w:type="dxa"/>
-            </w:tcMar>
-            <w:vAlign w:val="center"/>
-          </w:tcPr>
-          <w:p>
-            <w:pPr>
-              <w:jc w:val="left"/>
-              <w:spacing w:after="100" w:before="100" w:line="240"/>
-              <w:ind w:firstLine="0" w:left="100" w:right="100"/>
-            </w:pPr>
-            <w:r xmlns:w="http://schemas.openxmlformats.org/wordprocessingml/2006/main" xmlns:wp="http://schemas.openxmlformats.org/drawingml/2006/wordprocessingDrawing" xmlns:r="http://schemas.openxmlformats.org/officeDocument/2006/relationships" xmlns:w14="http://schemas.microsoft.com/office/word/2010/wordml">
-              <w:rPr>
-                <w:rFonts w:ascii="Times New Roman" w:hAnsi="Times New Roman" w:eastAsia="Times New Roman" w:cs="Times New Roman"/>
-                <w:sz w:val="20"/>
-                <w:szCs w:val="20"/>
-                <w:color w:val="000000"/>
-              </w:rPr>
-              <w:t xml:space="preserve">0.039</w:t>
-            </w:r>
-          </w:p>
-        </w:tc>
-        <w:tc>
-          <w:tcPr>
-            <w:tcBorders/>
-            <w:shd w:val="clear" w:color="auto" w:fill="FFFFFF"/>
-            <w:tcMar>
-              <w:top w:w="0" w:type="dxa"/>
-              <w:bottom w:w="0" w:type="dxa"/>
-              <w:left w:w="0" w:type="dxa"/>
-              <w:right w:w="0" w:type="dxa"/>
-            </w:tcMar>
-            <w:vAlign w:val="center"/>
-          </w:tcPr>
-          <w:p>
-            <w:pPr>
-              <w:jc w:val="left"/>
-              <w:spacing w:after="100" w:before="100" w:line="240"/>
-              <w:ind w:firstLine="0" w:left="100" w:right="100"/>
-            </w:pPr>
-            <w:r xmlns:w="http://schemas.openxmlformats.org/wordprocessingml/2006/main" xmlns:wp="http://schemas.openxmlformats.org/drawingml/2006/wordprocessingDrawing" xmlns:r="http://schemas.openxmlformats.org/officeDocument/2006/relationships" xmlns:w14="http://schemas.microsoft.com/office/word/2010/wordml">
-              <w:rPr>
-                <w:rFonts w:ascii="Times New Roman" w:hAnsi="Times New Roman" w:eastAsia="Times New Roman" w:cs="Times New Roman"/>
-                <w:sz w:val="20"/>
-                <w:szCs w:val="20"/>
-                <w:color w:val="000000"/>
-              </w:rPr>
-              <w:t xml:space="preserve">0.010</w:t>
+            <w:tcBorders>
+              <w:bottom w:val="none" w:sz="0" w:space="0" w:color="000000"/>
+              <w:top w:val="none" w:sz="0" w:space="0" w:color="000000"/>
+              <w:left w:val="none" w:sz="0" w:space="0" w:color="000000"/>
+              <w:right w:val="none" w:sz="0" w:space="0" w:color="000000"/>
+            </w:tcBorders>
+            <w:shd w:val="clear" w:color="auto" w:fill="FFFFFF"/>
+            <w:tcMar>
+              <w:top w:w="0" w:type="dxa"/>
+              <w:bottom w:w="0" w:type="dxa"/>
+              <w:left w:w="0" w:type="dxa"/>
+              <w:right w:w="0" w:type="dxa"/>
+            </w:tcMar>
+            <w:vAlign w:val="center"/>
+          </w:tcPr>
+          <w:p>
+            <w:pPr>
+              <w:pStyle w:val="Normal"/>
+              <w:jc w:val="left"/>
+              <w:pBdr>
+                <w:bottom w:val="none" w:sz="0" w:space="0" w:color="000000"/>
+                <w:top w:val="none" w:sz="0" w:space="0" w:color="000000"/>
+                <w:left w:val="none" w:sz="0" w:space="0" w:color="000000"/>
+                <w:right w:val="none" w:sz="0" w:space="0" w:color="000000"/>
+              </w:pBdr>
+              <w:spacing w:after="100" w:before="100" w:line="240"/>
+              <w:ind w:firstLine="0" w:left="100" w:right="100"/>
+            </w:pPr>
+            <w:r>
+              <w:rPr>
+                <w:rFonts w:ascii="Times New Roman" w:hAnsi="Times New Roman" w:eastAsia="Times New Roman" w:cs="Times New Roman"/>
+                <w:i w:val="false"/>
+                <w:b w:val="false"/>
+                <w:u w:val="none"/>
+                <w:sz w:val="20"/>
+                <w:szCs w:val="20"/>
+                <w:color w:val="000000"/>
+              </w:rPr>
+              <w:t xml:space="preserve">0.0489</w:t>
+            </w:r>
+          </w:p>
+        </w:tc>
+        <w:tc>
+          <w:tcPr>
+            <w:tcBorders>
+              <w:bottom w:val="none" w:sz="0" w:space="0" w:color="000000"/>
+              <w:top w:val="none" w:sz="0" w:space="0" w:color="000000"/>
+              <w:left w:val="none" w:sz="0" w:space="0" w:color="000000"/>
+              <w:right w:val="none" w:sz="0" w:space="0" w:color="000000"/>
+            </w:tcBorders>
+            <w:shd w:val="clear" w:color="auto" w:fill="FFFFFF"/>
+            <w:tcMar>
+              <w:top w:w="0" w:type="dxa"/>
+              <w:bottom w:w="0" w:type="dxa"/>
+              <w:left w:w="0" w:type="dxa"/>
+              <w:right w:w="0" w:type="dxa"/>
+            </w:tcMar>
+            <w:vAlign w:val="center"/>
+          </w:tcPr>
+          <w:p>
+            <w:pPr>
+              <w:pStyle w:val="Normal"/>
+              <w:jc w:val="left"/>
+              <w:pBdr>
+                <w:bottom w:val="none" w:sz="0" w:space="0" w:color="000000"/>
+                <w:top w:val="none" w:sz="0" w:space="0" w:color="000000"/>
+                <w:left w:val="none" w:sz="0" w:space="0" w:color="000000"/>
+                <w:right w:val="none" w:sz="0" w:space="0" w:color="000000"/>
+              </w:pBdr>
+              <w:spacing w:after="100" w:before="100" w:line="240"/>
+              <w:ind w:firstLine="0" w:left="100" w:right="100"/>
+            </w:pPr>
+            <w:r>
+              <w:rPr>
+                <w:rFonts w:ascii="Times New Roman" w:hAnsi="Times New Roman" w:eastAsia="Times New Roman" w:cs="Times New Roman"/>
+                <w:i w:val="false"/>
+                <w:b w:val="false"/>
+                <w:u w:val="none"/>
+                <w:sz w:val="20"/>
+                <w:szCs w:val="20"/>
+                <w:color w:val="000000"/>
+              </w:rPr>
+              <w:t xml:space="preserve">0.0393</w:t>
+            </w:r>
+          </w:p>
+        </w:tc>
+        <w:tc>
+          <w:tcPr>
+            <w:tcBorders>
+              <w:bottom w:val="none" w:sz="0" w:space="0" w:color="000000"/>
+              <w:top w:val="none" w:sz="0" w:space="0" w:color="000000"/>
+              <w:left w:val="none" w:sz="0" w:space="0" w:color="000000"/>
+              <w:right w:val="none" w:sz="0" w:space="0" w:color="000000"/>
+            </w:tcBorders>
+            <w:shd w:val="clear" w:color="auto" w:fill="FFFFFF"/>
+            <w:tcMar>
+              <w:top w:w="0" w:type="dxa"/>
+              <w:bottom w:w="0" w:type="dxa"/>
+              <w:left w:w="0" w:type="dxa"/>
+              <w:right w:w="0" w:type="dxa"/>
+            </w:tcMar>
+            <w:vAlign w:val="center"/>
+          </w:tcPr>
+          <w:p>
+            <w:pPr>
+              <w:pStyle w:val="Normal"/>
+              <w:jc w:val="left"/>
+              <w:pBdr>
+                <w:bottom w:val="none" w:sz="0" w:space="0" w:color="000000"/>
+                <w:top w:val="none" w:sz="0" w:space="0" w:color="000000"/>
+                <w:left w:val="none" w:sz="0" w:space="0" w:color="000000"/>
+                <w:right w:val="none" w:sz="0" w:space="0" w:color="000000"/>
+              </w:pBdr>
+              <w:spacing w:after="100" w:before="100" w:line="240"/>
+              <w:ind w:firstLine="0" w:left="100" w:right="100"/>
+            </w:pPr>
+            <w:r>
+              <w:rPr>
+                <w:rFonts w:ascii="Times New Roman" w:hAnsi="Times New Roman" w:eastAsia="Times New Roman" w:cs="Times New Roman"/>
+                <w:i w:val="false"/>
+                <w:b w:val="false"/>
+                <w:u w:val="none"/>
+                <w:sz w:val="20"/>
+                <w:szCs w:val="20"/>
+                <w:color w:val="000000"/>
+              </w:rPr>
+              <w:t xml:space="preserve">0.0098</w:t>
             </w:r>
           </w:p>
         </w:tc>
       </w:tr>
       <w:tr>
         <w:trPr>
-          <w:cantSplit/>
           <w:trHeight w:val="592" w:hRule="auto"/>
         </w:trPr>
-        <w:tc>
-          <w:tcPr>
-            <w:tcBorders/>
-            <w:shd w:val="clear" w:color="auto" w:fill="FFFFFF"/>
-            <w:tcMar>
-              <w:top w:w="0" w:type="dxa"/>
-              <w:bottom w:w="0" w:type="dxa"/>
-              <w:left w:w="0" w:type="dxa"/>
-              <w:right w:w="0" w:type="dxa"/>
-            </w:tcMar>
-            <w:vAlign w:val="center"/>
-          </w:tcPr>
-          <w:p>
-            <w:pPr>
-              <w:jc w:val="left"/>
-              <w:spacing w:after="100" w:before="100" w:line="240"/>
-              <w:ind w:firstLine="0" w:left="100" w:right="100"/>
-            </w:pPr>
-            <w:r xmlns:w="http://schemas.openxmlformats.org/wordprocessingml/2006/main" xmlns:wp="http://schemas.openxmlformats.org/drawingml/2006/wordprocessingDrawing" xmlns:r="http://schemas.openxmlformats.org/officeDocument/2006/relationships" xmlns:w14="http://schemas.microsoft.com/office/word/2010/wordml">
-              <w:rPr>
-                <w:rFonts w:ascii="Times New Roman" w:hAnsi="Times New Roman" w:eastAsia="Times New Roman" w:cs="Times New Roman"/>
+        body7
+        <w:tc>
+          <w:tcPr>
+            <w:tcBorders>
+              <w:bottom w:val="none" w:sz="0" w:space="0" w:color="000000"/>
+              <w:top w:val="none" w:sz="0" w:space="0" w:color="000000"/>
+              <w:left w:val="none" w:sz="0" w:space="0" w:color="000000"/>
+              <w:right w:val="none" w:sz="0" w:space="0" w:color="000000"/>
+            </w:tcBorders>
+            <w:shd w:val="clear" w:color="auto" w:fill="FFFFFF"/>
+            <w:tcMar>
+              <w:top w:w="0" w:type="dxa"/>
+              <w:bottom w:w="0" w:type="dxa"/>
+              <w:left w:w="0" w:type="dxa"/>
+              <w:right w:w="0" w:type="dxa"/>
+            </w:tcMar>
+            <w:vAlign w:val="center"/>
+          </w:tcPr>
+          <w:p>
+            <w:pPr>
+              <w:pStyle w:val="Normal"/>
+              <w:jc w:val="left"/>
+              <w:pBdr>
+                <w:bottom w:val="none" w:sz="0" w:space="0" w:color="000000"/>
+                <w:top w:val="none" w:sz="0" w:space="0" w:color="000000"/>
+                <w:left w:val="none" w:sz="0" w:space="0" w:color="000000"/>
+                <w:right w:val="none" w:sz="0" w:space="0" w:color="000000"/>
+              </w:pBdr>
+              <w:spacing w:after="100" w:before="100" w:line="240"/>
+              <w:ind w:firstLine="0" w:left="100" w:right="100"/>
+            </w:pPr>
+            <w:r>
+              <w:rPr>
+                <w:rFonts w:ascii="Times New Roman" w:hAnsi="Times New Roman" w:eastAsia="Times New Roman" w:cs="Times New Roman"/>
+                <w:i w:val="false"/>
+                <w:b w:val="false"/>
+                <w:u w:val="none"/>
                 <w:sz w:val="20"/>
                 <w:szCs w:val="20"/>
                 <w:color w:val="000000"/>
@@ -923,118 +1340,178 @@
         </w:tc>
         <w:tc>
           <w:tcPr>
-            <w:tcBorders/>
-            <w:shd w:val="clear" w:color="auto" w:fill="FFFFFF"/>
-            <w:tcMar>
-              <w:top w:w="0" w:type="dxa"/>
-              <w:bottom w:w="0" w:type="dxa"/>
-              <w:left w:w="0" w:type="dxa"/>
-              <w:right w:w="0" w:type="dxa"/>
-            </w:tcMar>
-            <w:vAlign w:val="center"/>
-          </w:tcPr>
-          <w:p>
-            <w:pPr>
-              <w:jc w:val="left"/>
-              <w:spacing w:after="100" w:before="100" w:line="240"/>
-              <w:ind w:firstLine="0" w:left="100" w:right="100"/>
-            </w:pPr>
-            <w:r xmlns:w="http://schemas.openxmlformats.org/wordprocessingml/2006/main" xmlns:wp="http://schemas.openxmlformats.org/drawingml/2006/wordprocessingDrawing" xmlns:r="http://schemas.openxmlformats.org/officeDocument/2006/relationships" xmlns:w14="http://schemas.microsoft.com/office/word/2010/wordml">
-              <w:rPr>
-                <w:rFonts w:ascii="Times New Roman" w:hAnsi="Times New Roman" w:eastAsia="Times New Roman" w:cs="Times New Roman"/>
-                <w:sz w:val="20"/>
-                <w:szCs w:val="20"/>
-                <w:color w:val="000000"/>
-              </w:rPr>
-              <w:t xml:space="preserve">0.064</w:t>
-            </w:r>
-          </w:p>
-        </w:tc>
-        <w:tc>
-          <w:tcPr>
-            <w:tcBorders/>
-            <w:shd w:val="clear" w:color="auto" w:fill="FFFFFF"/>
-            <w:tcMar>
-              <w:top w:w="0" w:type="dxa"/>
-              <w:bottom w:w="0" w:type="dxa"/>
-              <w:left w:w="0" w:type="dxa"/>
-              <w:right w:w="0" w:type="dxa"/>
-            </w:tcMar>
-            <w:vAlign w:val="center"/>
-          </w:tcPr>
-          <w:p>
-            <w:pPr>
-              <w:jc w:val="left"/>
-              <w:spacing w:after="100" w:before="100" w:line="240"/>
-              <w:ind w:firstLine="0" w:left="100" w:right="100"/>
-            </w:pPr>
-            <w:r xmlns:w="http://schemas.openxmlformats.org/wordprocessingml/2006/main" xmlns:wp="http://schemas.openxmlformats.org/drawingml/2006/wordprocessingDrawing" xmlns:r="http://schemas.openxmlformats.org/officeDocument/2006/relationships" xmlns:w14="http://schemas.microsoft.com/office/word/2010/wordml">
-              <w:rPr>
-                <w:rFonts w:ascii="Times New Roman" w:hAnsi="Times New Roman" w:eastAsia="Times New Roman" w:cs="Times New Roman"/>
-                <w:sz w:val="20"/>
-                <w:szCs w:val="20"/>
-                <w:color w:val="000000"/>
-              </w:rPr>
-              <w:t xml:space="preserve">0.079</w:t>
-            </w:r>
-          </w:p>
-        </w:tc>
-        <w:tc>
-          <w:tcPr>
-            <w:tcBorders/>
-            <w:shd w:val="clear" w:color="auto" w:fill="FFFFFF"/>
-            <w:tcMar>
-              <w:top w:w="0" w:type="dxa"/>
-              <w:bottom w:w="0" w:type="dxa"/>
-              <w:left w:w="0" w:type="dxa"/>
-              <w:right w:w="0" w:type="dxa"/>
-            </w:tcMar>
-            <w:vAlign w:val="center"/>
-          </w:tcPr>
-          <w:p>
-            <w:pPr>
-              <w:jc w:val="left"/>
-              <w:spacing w:after="100" w:before="100" w:line="240"/>
-              <w:ind w:firstLine="0" w:left="100" w:right="100"/>
-            </w:pPr>
-            <w:r xmlns:w="http://schemas.openxmlformats.org/wordprocessingml/2006/main" xmlns:wp="http://schemas.openxmlformats.org/drawingml/2006/wordprocessingDrawing" xmlns:r="http://schemas.openxmlformats.org/officeDocument/2006/relationships" xmlns:w14="http://schemas.microsoft.com/office/word/2010/wordml">
-              <w:rPr>
-                <w:rFonts w:ascii="Times New Roman" w:hAnsi="Times New Roman" w:eastAsia="Times New Roman" w:cs="Times New Roman"/>
-                <w:sz w:val="20"/>
-                <w:szCs w:val="20"/>
-                <w:color w:val="000000"/>
-              </w:rPr>
-              <w:t xml:space="preserve">0.023</w:t>
+            <w:tcBorders>
+              <w:bottom w:val="none" w:sz="0" w:space="0" w:color="000000"/>
+              <w:top w:val="none" w:sz="0" w:space="0" w:color="000000"/>
+              <w:left w:val="none" w:sz="0" w:space="0" w:color="000000"/>
+              <w:right w:val="none" w:sz="0" w:space="0" w:color="000000"/>
+            </w:tcBorders>
+            <w:shd w:val="clear" w:color="auto" w:fill="FFFFFF"/>
+            <w:tcMar>
+              <w:top w:w="0" w:type="dxa"/>
+              <w:bottom w:w="0" w:type="dxa"/>
+              <w:left w:w="0" w:type="dxa"/>
+              <w:right w:w="0" w:type="dxa"/>
+            </w:tcMar>
+            <w:vAlign w:val="center"/>
+          </w:tcPr>
+          <w:p>
+            <w:pPr>
+              <w:pStyle w:val="Normal"/>
+              <w:jc w:val="left"/>
+              <w:pBdr>
+                <w:bottom w:val="none" w:sz="0" w:space="0" w:color="000000"/>
+                <w:top w:val="none" w:sz="0" w:space="0" w:color="000000"/>
+                <w:left w:val="none" w:sz="0" w:space="0" w:color="000000"/>
+                <w:right w:val="none" w:sz="0" w:space="0" w:color="000000"/>
+              </w:pBdr>
+              <w:spacing w:after="100" w:before="100" w:line="240"/>
+              <w:ind w:firstLine="0" w:left="100" w:right="100"/>
+            </w:pPr>
+            <w:r>
+              <w:rPr>
+                <w:rFonts w:ascii="Times New Roman" w:hAnsi="Times New Roman" w:eastAsia="Times New Roman" w:cs="Times New Roman"/>
+                <w:i w:val="false"/>
+                <w:b w:val="false"/>
+                <w:u w:val="none"/>
+                <w:sz w:val="20"/>
+                <w:szCs w:val="20"/>
+                <w:color w:val="000000"/>
+              </w:rPr>
+              <w:t xml:space="preserve">0.0637</w:t>
+            </w:r>
+          </w:p>
+        </w:tc>
+        <w:tc>
+          <w:tcPr>
+            <w:tcBorders>
+              <w:bottom w:val="none" w:sz="0" w:space="0" w:color="000000"/>
+              <w:top w:val="none" w:sz="0" w:space="0" w:color="000000"/>
+              <w:left w:val="none" w:sz="0" w:space="0" w:color="000000"/>
+              <w:right w:val="none" w:sz="0" w:space="0" w:color="000000"/>
+            </w:tcBorders>
+            <w:shd w:val="clear" w:color="auto" w:fill="FFFFFF"/>
+            <w:tcMar>
+              <w:top w:w="0" w:type="dxa"/>
+              <w:bottom w:w="0" w:type="dxa"/>
+              <w:left w:w="0" w:type="dxa"/>
+              <w:right w:w="0" w:type="dxa"/>
+            </w:tcMar>
+            <w:vAlign w:val="center"/>
+          </w:tcPr>
+          <w:p>
+            <w:pPr>
+              <w:pStyle w:val="Normal"/>
+              <w:jc w:val="left"/>
+              <w:pBdr>
+                <w:bottom w:val="none" w:sz="0" w:space="0" w:color="000000"/>
+                <w:top w:val="none" w:sz="0" w:space="0" w:color="000000"/>
+                <w:left w:val="none" w:sz="0" w:space="0" w:color="000000"/>
+                <w:right w:val="none" w:sz="0" w:space="0" w:color="000000"/>
+              </w:pBdr>
+              <w:spacing w:after="100" w:before="100" w:line="240"/>
+              <w:ind w:firstLine="0" w:left="100" w:right="100"/>
+            </w:pPr>
+            <w:r>
+              <w:rPr>
+                <w:rFonts w:ascii="Times New Roman" w:hAnsi="Times New Roman" w:eastAsia="Times New Roman" w:cs="Times New Roman"/>
+                <w:i w:val="false"/>
+                <w:b w:val="false"/>
+                <w:u w:val="none"/>
+                <w:sz w:val="20"/>
+                <w:szCs w:val="20"/>
+                <w:color w:val="000000"/>
+              </w:rPr>
+              <w:t xml:space="preserve">0.0793</w:t>
+            </w:r>
+          </w:p>
+        </w:tc>
+        <w:tc>
+          <w:tcPr>
+            <w:tcBorders>
+              <w:bottom w:val="none" w:sz="0" w:space="0" w:color="000000"/>
+              <w:top w:val="none" w:sz="0" w:space="0" w:color="000000"/>
+              <w:left w:val="none" w:sz="0" w:space="0" w:color="000000"/>
+              <w:right w:val="none" w:sz="0" w:space="0" w:color="000000"/>
+            </w:tcBorders>
+            <w:shd w:val="clear" w:color="auto" w:fill="FFFFFF"/>
+            <w:tcMar>
+              <w:top w:w="0" w:type="dxa"/>
+              <w:bottom w:w="0" w:type="dxa"/>
+              <w:left w:w="0" w:type="dxa"/>
+              <w:right w:w="0" w:type="dxa"/>
+            </w:tcMar>
+            <w:vAlign w:val="center"/>
+          </w:tcPr>
+          <w:p>
+            <w:pPr>
+              <w:pStyle w:val="Normal"/>
+              <w:jc w:val="left"/>
+              <w:pBdr>
+                <w:bottom w:val="none" w:sz="0" w:space="0" w:color="000000"/>
+                <w:top w:val="none" w:sz="0" w:space="0" w:color="000000"/>
+                <w:left w:val="none" w:sz="0" w:space="0" w:color="000000"/>
+                <w:right w:val="none" w:sz="0" w:space="0" w:color="000000"/>
+              </w:pBdr>
+              <w:spacing w:after="100" w:before="100" w:line="240"/>
+              <w:ind w:firstLine="0" w:left="100" w:right="100"/>
+            </w:pPr>
+            <w:r>
+              <w:rPr>
+                <w:rFonts w:ascii="Times New Roman" w:hAnsi="Times New Roman" w:eastAsia="Times New Roman" w:cs="Times New Roman"/>
+                <w:i w:val="false"/>
+                <w:b w:val="false"/>
+                <w:u w:val="none"/>
+                <w:sz w:val="20"/>
+                <w:szCs w:val="20"/>
+                <w:color w:val="000000"/>
+              </w:rPr>
+              <w:t xml:space="preserve">0.0229</w:t>
             </w:r>
           </w:p>
         </w:tc>
       </w:tr>
       <w:tr>
         <w:trPr>
-          <w:cantSplit/>
           <w:trHeight w:val="592" w:hRule="auto"/>
         </w:trPr>
-        <w:tc>
-          <w:tcPr>
-            <w:tcBorders/>
-            <w:shd w:val="clear" w:color="auto" w:fill="FFFFFF"/>
-            <w:tcMar>
-              <w:top w:w="0" w:type="dxa"/>
-              <w:bottom w:w="0" w:type="dxa"/>
-              <w:left w:w="0" w:type="dxa"/>
-              <w:right w:w="0" w:type="dxa"/>
-            </w:tcMar>
-            <w:vAlign w:val="center"/>
-          </w:tcPr>
-          <w:p>
-            <w:pPr>
-              <w:jc w:val="left"/>
-              <w:spacing w:after="100" w:before="100" w:line="240"/>
-              <w:ind w:firstLine="0" w:left="100" w:right="100"/>
-            </w:pPr>
-            <w:r xmlns:w="http://schemas.openxmlformats.org/wordprocessingml/2006/main" xmlns:wp="http://schemas.openxmlformats.org/drawingml/2006/wordprocessingDrawing" xmlns:r="http://schemas.openxmlformats.org/officeDocument/2006/relationships" xmlns:w14="http://schemas.microsoft.com/office/word/2010/wordml">
-              <w:rPr>
-                <w:rFonts w:ascii="Times New Roman" w:hAnsi="Times New Roman" w:eastAsia="Times New Roman" w:cs="Times New Roman"/>
+        body8
+        <w:tc>
+          <w:tcPr>
+            <w:tcBorders>
+              <w:bottom w:val="none" w:sz="0" w:space="0" w:color="000000"/>
+              <w:top w:val="none" w:sz="0" w:space="0" w:color="000000"/>
+              <w:left w:val="none" w:sz="0" w:space="0" w:color="000000"/>
+              <w:right w:val="none" w:sz="0" w:space="0" w:color="000000"/>
+            </w:tcBorders>
+            <w:shd w:val="clear" w:color="auto" w:fill="FFFFFF"/>
+            <w:tcMar>
+              <w:top w:w="0" w:type="dxa"/>
+              <w:bottom w:w="0" w:type="dxa"/>
+              <w:left w:w="0" w:type="dxa"/>
+              <w:right w:w="0" w:type="dxa"/>
+            </w:tcMar>
+            <w:vAlign w:val="center"/>
+          </w:tcPr>
+          <w:p>
+            <w:pPr>
+              <w:pStyle w:val="Normal"/>
+              <w:jc w:val="left"/>
+              <w:pBdr>
+                <w:bottom w:val="none" w:sz="0" w:space="0" w:color="000000"/>
+                <w:top w:val="none" w:sz="0" w:space="0" w:color="000000"/>
+                <w:left w:val="none" w:sz="0" w:space="0" w:color="000000"/>
+                <w:right w:val="none" w:sz="0" w:space="0" w:color="000000"/>
+              </w:pBdr>
+              <w:spacing w:after="100" w:before="100" w:line="240"/>
+              <w:ind w:firstLine="0" w:left="100" w:right="100"/>
+            </w:pPr>
+            <w:r>
+              <w:rPr>
+                <w:rFonts w:ascii="Times New Roman" w:hAnsi="Times New Roman" w:eastAsia="Times New Roman" w:cs="Times New Roman"/>
+                <w:i w:val="false"/>
+                <w:b w:val="false"/>
+                <w:u w:val="none"/>
                 <w:sz w:val="20"/>
                 <w:szCs w:val="20"/>
                 <w:color w:val="000000"/>
@@ -1045,120 +1522,178 @@
         </w:tc>
         <w:tc>
           <w:tcPr>
-            <w:tcBorders/>
-            <w:shd w:val="clear" w:color="auto" w:fill="FFFFFF"/>
-            <w:tcMar>
-              <w:top w:w="0" w:type="dxa"/>
-              <w:bottom w:w="0" w:type="dxa"/>
-              <w:left w:w="0" w:type="dxa"/>
-              <w:right w:w="0" w:type="dxa"/>
-            </w:tcMar>
-            <w:vAlign w:val="center"/>
-          </w:tcPr>
-          <w:p>
-            <w:pPr>
-              <w:jc w:val="left"/>
-              <w:spacing w:after="100" w:before="100" w:line="240"/>
-              <w:ind w:firstLine="0" w:left="100" w:right="100"/>
-            </w:pPr>
-            <w:r xmlns:w="http://schemas.openxmlformats.org/wordprocessingml/2006/main" xmlns:wp="http://schemas.openxmlformats.org/drawingml/2006/wordprocessingDrawing" xmlns:r="http://schemas.openxmlformats.org/officeDocument/2006/relationships" xmlns:w14="http://schemas.microsoft.com/office/word/2010/wordml">
-              <w:rPr>
-                <w:rFonts w:ascii="Times New Roman" w:hAnsi="Times New Roman" w:eastAsia="Times New Roman" w:cs="Times New Roman"/>
-                <w:sz w:val="20"/>
-                <w:szCs w:val="20"/>
-                <w:color w:val="000000"/>
-              </w:rPr>
-              <w:t xml:space="preserve">0.014</w:t>
-            </w:r>
-          </w:p>
-        </w:tc>
-        <w:tc>
-          <w:tcPr>
-            <w:tcBorders/>
-            <w:shd w:val="clear" w:color="auto" w:fill="FFFFFF"/>
-            <w:tcMar>
-              <w:top w:w="0" w:type="dxa"/>
-              <w:bottom w:w="0" w:type="dxa"/>
-              <w:left w:w="0" w:type="dxa"/>
-              <w:right w:w="0" w:type="dxa"/>
-            </w:tcMar>
-            <w:vAlign w:val="center"/>
-          </w:tcPr>
-          <w:p>
-            <w:pPr>
-              <w:jc w:val="left"/>
-              <w:spacing w:after="100" w:before="100" w:line="240"/>
-              <w:ind w:firstLine="0" w:left="100" w:right="100"/>
-            </w:pPr>
-            <w:r xmlns:w="http://schemas.openxmlformats.org/wordprocessingml/2006/main" xmlns:wp="http://schemas.openxmlformats.org/drawingml/2006/wordprocessingDrawing" xmlns:r="http://schemas.openxmlformats.org/officeDocument/2006/relationships" xmlns:w14="http://schemas.microsoft.com/office/word/2010/wordml">
-              <w:rPr>
-                <w:rFonts w:ascii="Times New Roman" w:hAnsi="Times New Roman" w:eastAsia="Times New Roman" w:cs="Times New Roman"/>
-                <w:sz w:val="20"/>
-                <w:szCs w:val="20"/>
-                <w:color w:val="000000"/>
-              </w:rPr>
-              <w:t xml:space="preserve">0.009</w:t>
-            </w:r>
-          </w:p>
-        </w:tc>
-        <w:tc>
-          <w:tcPr>
-            <w:tcBorders/>
-            <w:shd w:val="clear" w:color="auto" w:fill="FFFFFF"/>
-            <w:tcMar>
-              <w:top w:w="0" w:type="dxa"/>
-              <w:bottom w:w="0" w:type="dxa"/>
-              <w:left w:w="0" w:type="dxa"/>
-              <w:right w:w="0" w:type="dxa"/>
-            </w:tcMar>
-            <w:vAlign w:val="center"/>
-          </w:tcPr>
-          <w:p>
-            <w:pPr>
-              <w:jc w:val="left"/>
-              <w:spacing w:after="100" w:before="100" w:line="240"/>
-              <w:ind w:firstLine="0" w:left="100" w:right="100"/>
-            </w:pPr>
-            <w:r xmlns:w="http://schemas.openxmlformats.org/wordprocessingml/2006/main" xmlns:wp="http://schemas.openxmlformats.org/drawingml/2006/wordprocessingDrawing" xmlns:r="http://schemas.openxmlformats.org/officeDocument/2006/relationships" xmlns:w14="http://schemas.microsoft.com/office/word/2010/wordml">
-              <w:rPr>
-                <w:rFonts w:ascii="Times New Roman" w:hAnsi="Times New Roman" w:eastAsia="Times New Roman" w:cs="Times New Roman"/>
-                <w:sz w:val="20"/>
-                <w:szCs w:val="20"/>
-                <w:color w:val="000000"/>
-              </w:rPr>
-              <w:t xml:space="preserve">0.002</w:t>
+            <w:tcBorders>
+              <w:bottom w:val="none" w:sz="0" w:space="0" w:color="000000"/>
+              <w:top w:val="none" w:sz="0" w:space="0" w:color="000000"/>
+              <w:left w:val="none" w:sz="0" w:space="0" w:color="000000"/>
+              <w:right w:val="none" w:sz="0" w:space="0" w:color="000000"/>
+            </w:tcBorders>
+            <w:shd w:val="clear" w:color="auto" w:fill="FFFFFF"/>
+            <w:tcMar>
+              <w:top w:w="0" w:type="dxa"/>
+              <w:bottom w:w="0" w:type="dxa"/>
+              <w:left w:w="0" w:type="dxa"/>
+              <w:right w:w="0" w:type="dxa"/>
+            </w:tcMar>
+            <w:vAlign w:val="center"/>
+          </w:tcPr>
+          <w:p>
+            <w:pPr>
+              <w:pStyle w:val="Normal"/>
+              <w:jc w:val="left"/>
+              <w:pBdr>
+                <w:bottom w:val="none" w:sz="0" w:space="0" w:color="000000"/>
+                <w:top w:val="none" w:sz="0" w:space="0" w:color="000000"/>
+                <w:left w:val="none" w:sz="0" w:space="0" w:color="000000"/>
+                <w:right w:val="none" w:sz="0" w:space="0" w:color="000000"/>
+              </w:pBdr>
+              <w:spacing w:after="100" w:before="100" w:line="240"/>
+              <w:ind w:firstLine="0" w:left="100" w:right="100"/>
+            </w:pPr>
+            <w:r>
+              <w:rPr>
+                <w:rFonts w:ascii="Times New Roman" w:hAnsi="Times New Roman" w:eastAsia="Times New Roman" w:cs="Times New Roman"/>
+                <w:i w:val="false"/>
+                <w:b w:val="false"/>
+                <w:u w:val="none"/>
+                <w:sz w:val="20"/>
+                <w:szCs w:val="20"/>
+                <w:color w:val="000000"/>
+              </w:rPr>
+              <w:t xml:space="preserve">0.0135</w:t>
+            </w:r>
+          </w:p>
+        </w:tc>
+        <w:tc>
+          <w:tcPr>
+            <w:tcBorders>
+              <w:bottom w:val="none" w:sz="0" w:space="0" w:color="000000"/>
+              <w:top w:val="none" w:sz="0" w:space="0" w:color="000000"/>
+              <w:left w:val="none" w:sz="0" w:space="0" w:color="000000"/>
+              <w:right w:val="none" w:sz="0" w:space="0" w:color="000000"/>
+            </w:tcBorders>
+            <w:shd w:val="clear" w:color="auto" w:fill="FFFFFF"/>
+            <w:tcMar>
+              <w:top w:w="0" w:type="dxa"/>
+              <w:bottom w:w="0" w:type="dxa"/>
+              <w:left w:w="0" w:type="dxa"/>
+              <w:right w:w="0" w:type="dxa"/>
+            </w:tcMar>
+            <w:vAlign w:val="center"/>
+          </w:tcPr>
+          <w:p>
+            <w:pPr>
+              <w:pStyle w:val="Normal"/>
+              <w:jc w:val="left"/>
+              <w:pBdr>
+                <w:bottom w:val="none" w:sz="0" w:space="0" w:color="000000"/>
+                <w:top w:val="none" w:sz="0" w:space="0" w:color="000000"/>
+                <w:left w:val="none" w:sz="0" w:space="0" w:color="000000"/>
+                <w:right w:val="none" w:sz="0" w:space="0" w:color="000000"/>
+              </w:pBdr>
+              <w:spacing w:after="100" w:before="100" w:line="240"/>
+              <w:ind w:firstLine="0" w:left="100" w:right="100"/>
+            </w:pPr>
+            <w:r>
+              <w:rPr>
+                <w:rFonts w:ascii="Times New Roman" w:hAnsi="Times New Roman" w:eastAsia="Times New Roman" w:cs="Times New Roman"/>
+                <w:i w:val="false"/>
+                <w:b w:val="false"/>
+                <w:u w:val="none"/>
+                <w:sz w:val="20"/>
+                <w:szCs w:val="20"/>
+                <w:color w:val="000000"/>
+              </w:rPr>
+              <w:t xml:space="preserve">0.0086</w:t>
+            </w:r>
+          </w:p>
+        </w:tc>
+        <w:tc>
+          <w:tcPr>
+            <w:tcBorders>
+              <w:bottom w:val="none" w:sz="0" w:space="0" w:color="000000"/>
+              <w:top w:val="none" w:sz="0" w:space="0" w:color="000000"/>
+              <w:left w:val="none" w:sz="0" w:space="0" w:color="000000"/>
+              <w:right w:val="none" w:sz="0" w:space="0" w:color="000000"/>
+            </w:tcBorders>
+            <w:shd w:val="clear" w:color="auto" w:fill="FFFFFF"/>
+            <w:tcMar>
+              <w:top w:w="0" w:type="dxa"/>
+              <w:bottom w:w="0" w:type="dxa"/>
+              <w:left w:w="0" w:type="dxa"/>
+              <w:right w:w="0" w:type="dxa"/>
+            </w:tcMar>
+            <w:vAlign w:val="center"/>
+          </w:tcPr>
+          <w:p>
+            <w:pPr>
+              <w:pStyle w:val="Normal"/>
+              <w:jc w:val="left"/>
+              <w:pBdr>
+                <w:bottom w:val="none" w:sz="0" w:space="0" w:color="000000"/>
+                <w:top w:val="none" w:sz="0" w:space="0" w:color="000000"/>
+                <w:left w:val="none" w:sz="0" w:space="0" w:color="000000"/>
+                <w:right w:val="none" w:sz="0" w:space="0" w:color="000000"/>
+              </w:pBdr>
+              <w:spacing w:after="100" w:before="100" w:line="240"/>
+              <w:ind w:firstLine="0" w:left="100" w:right="100"/>
+            </w:pPr>
+            <w:r>
+              <w:rPr>
+                <w:rFonts w:ascii="Times New Roman" w:hAnsi="Times New Roman" w:eastAsia="Times New Roman" w:cs="Times New Roman"/>
+                <w:i w:val="false"/>
+                <w:b w:val="false"/>
+                <w:u w:val="none"/>
+                <w:sz w:val="20"/>
+                <w:szCs w:val="20"/>
+                <w:color w:val="000000"/>
+              </w:rPr>
+              <w:t xml:space="preserve">0.0022</w:t>
             </w:r>
           </w:p>
         </w:tc>
       </w:tr>
       <w:tr>
         <w:trPr>
-          <w:cantSplit/>
           <w:trHeight w:val="553" w:hRule="auto"/>
         </w:trPr>
+        body9
         <w:tc>
           <w:tcPr>
             <w:tcBorders>
               <w:bottom w:val="single" w:sz="16" w:space="0" w:color="666666"/>
-            </w:tcBorders>
-            <w:shd w:val="clear" w:color="auto" w:fill="FFFFFF"/>
-            <w:tcMar>
-              <w:top w:w="0" w:type="dxa"/>
-              <w:bottom w:w="0" w:type="dxa"/>
-              <w:left w:w="0" w:type="dxa"/>
-              <w:right w:w="0" w:type="dxa"/>
-            </w:tcMar>
-            <w:vAlign w:val="center"/>
-          </w:tcPr>
-          <w:p>
-            <w:pPr>
-              <w:jc w:val="left"/>
-              <w:spacing w:after="100" w:before="100" w:line="240"/>
-              <w:ind w:firstLine="0" w:left="100" w:right="100"/>
-            </w:pPr>
-            <w:r xmlns:w="http://schemas.openxmlformats.org/wordprocessingml/2006/main" xmlns:wp="http://schemas.openxmlformats.org/drawingml/2006/wordprocessingDrawing" xmlns:r="http://schemas.openxmlformats.org/officeDocument/2006/relationships" xmlns:w14="http://schemas.microsoft.com/office/word/2010/wordml">
-              <w:rPr>
-                <w:rFonts w:ascii="Times New Roman" w:hAnsi="Times New Roman" w:eastAsia="Times New Roman" w:cs="Times New Roman"/>
+              <w:top w:val="none" w:sz="0" w:space="0" w:color="000000"/>
+              <w:left w:val="none" w:sz="0" w:space="0" w:color="000000"/>
+              <w:right w:val="none" w:sz="0" w:space="0" w:color="000000"/>
+            </w:tcBorders>
+            <w:shd w:val="clear" w:color="auto" w:fill="FFFFFF"/>
+            <w:tcMar>
+              <w:top w:w="0" w:type="dxa"/>
+              <w:bottom w:w="0" w:type="dxa"/>
+              <w:left w:w="0" w:type="dxa"/>
+              <w:right w:w="0" w:type="dxa"/>
+            </w:tcMar>
+            <w:vAlign w:val="center"/>
+          </w:tcPr>
+          <w:p>
+            <w:pPr>
+              <w:pStyle w:val="Normal"/>
+              <w:jc w:val="left"/>
+              <w:pBdr>
+                <w:bottom w:val="none" w:sz="0" w:space="0" w:color="000000"/>
+                <w:top w:val="none" w:sz="0" w:space="0" w:color="000000"/>
+                <w:left w:val="none" w:sz="0" w:space="0" w:color="000000"/>
+                <w:right w:val="none" w:sz="0" w:space="0" w:color="000000"/>
+              </w:pBdr>
+              <w:spacing w:after="100" w:before="100" w:line="240"/>
+              <w:ind w:firstLine="0" w:left="100" w:right="100"/>
+            </w:pPr>
+            <w:r>
+              <w:rPr>
+                <w:rFonts w:ascii="Times New Roman" w:hAnsi="Times New Roman" w:eastAsia="Times New Roman" w:cs="Times New Roman"/>
+                <w:i w:val="false"/>
+                <w:b w:val="false"/>
+                <w:u w:val="none"/>
                 <w:sz w:val="20"/>
                 <w:szCs w:val="20"/>
                 <w:color w:val="000000"/>
@@ -1171,30 +1706,43 @@
           <w:tcPr>
             <w:tcBorders>
               <w:bottom w:val="single" w:sz="16" w:space="0" w:color="666666"/>
-            </w:tcBorders>
-            <w:shd w:val="clear" w:color="auto" w:fill="FFFFFF"/>
-            <w:tcMar>
-              <w:top w:w="0" w:type="dxa"/>
-              <w:bottom w:w="0" w:type="dxa"/>
-              <w:left w:w="0" w:type="dxa"/>
-              <w:right w:w="0" w:type="dxa"/>
-            </w:tcMar>
-            <w:vAlign w:val="center"/>
-          </w:tcPr>
-          <w:p>
-            <w:pPr>
-              <w:jc w:val="left"/>
-              <w:spacing w:after="100" w:before="100" w:line="240"/>
-              <w:ind w:firstLine="0" w:left="100" w:right="100"/>
-            </w:pPr>
-            <w:r xmlns:w="http://schemas.openxmlformats.org/wordprocessingml/2006/main" xmlns:wp="http://schemas.openxmlformats.org/drawingml/2006/wordprocessingDrawing" xmlns:r="http://schemas.openxmlformats.org/officeDocument/2006/relationships" xmlns:w14="http://schemas.microsoft.com/office/word/2010/wordml">
-              <w:rPr>
-                <w:rFonts w:ascii="Times New Roman" w:hAnsi="Times New Roman" w:eastAsia="Times New Roman" w:cs="Times New Roman"/>
-                <w:sz w:val="20"/>
-                <w:szCs w:val="20"/>
-                <w:color w:val="000000"/>
-              </w:rPr>
-              <w:t xml:space="preserve">0.028</w:t>
+              <w:top w:val="none" w:sz="0" w:space="0" w:color="000000"/>
+              <w:left w:val="none" w:sz="0" w:space="0" w:color="000000"/>
+              <w:right w:val="none" w:sz="0" w:space="0" w:color="000000"/>
+            </w:tcBorders>
+            <w:shd w:val="clear" w:color="auto" w:fill="FFFFFF"/>
+            <w:tcMar>
+              <w:top w:w="0" w:type="dxa"/>
+              <w:bottom w:w="0" w:type="dxa"/>
+              <w:left w:w="0" w:type="dxa"/>
+              <w:right w:w="0" w:type="dxa"/>
+            </w:tcMar>
+            <w:vAlign w:val="center"/>
+          </w:tcPr>
+          <w:p>
+            <w:pPr>
+              <w:pStyle w:val="Normal"/>
+              <w:jc w:val="left"/>
+              <w:pBdr>
+                <w:bottom w:val="none" w:sz="0" w:space="0" w:color="000000"/>
+                <w:top w:val="none" w:sz="0" w:space="0" w:color="000000"/>
+                <w:left w:val="none" w:sz="0" w:space="0" w:color="000000"/>
+                <w:right w:val="none" w:sz="0" w:space="0" w:color="000000"/>
+              </w:pBdr>
+              <w:spacing w:after="100" w:before="100" w:line="240"/>
+              <w:ind w:firstLine="0" w:left="100" w:right="100"/>
+            </w:pPr>
+            <w:r>
+              <w:rPr>
+                <w:rFonts w:ascii="Times New Roman" w:hAnsi="Times New Roman" w:eastAsia="Times New Roman" w:cs="Times New Roman"/>
+                <w:i w:val="false"/>
+                <w:b w:val="false"/>
+                <w:u w:val="none"/>
+                <w:sz w:val="20"/>
+                <w:szCs w:val="20"/>
+                <w:color w:val="000000"/>
+              </w:rPr>
+              <w:t xml:space="preserve">0.0278</w:t>
             </w:r>
           </w:p>
         </w:tc>
@@ -1202,30 +1750,43 @@
           <w:tcPr>
             <w:tcBorders>
               <w:bottom w:val="single" w:sz="16" w:space="0" w:color="666666"/>
-            </w:tcBorders>
-            <w:shd w:val="clear" w:color="auto" w:fill="FFFFFF"/>
-            <w:tcMar>
-              <w:top w:w="0" w:type="dxa"/>
-              <w:bottom w:w="0" w:type="dxa"/>
-              <w:left w:w="0" w:type="dxa"/>
-              <w:right w:w="0" w:type="dxa"/>
-            </w:tcMar>
-            <w:vAlign w:val="center"/>
-          </w:tcPr>
-          <w:p>
-            <w:pPr>
-              <w:jc w:val="left"/>
-              <w:spacing w:after="100" w:before="100" w:line="240"/>
-              <w:ind w:firstLine="0" w:left="100" w:right="100"/>
-            </w:pPr>
-            <w:r xmlns:w="http://schemas.openxmlformats.org/wordprocessingml/2006/main" xmlns:wp="http://schemas.openxmlformats.org/drawingml/2006/wordprocessingDrawing" xmlns:r="http://schemas.openxmlformats.org/officeDocument/2006/relationships" xmlns:w14="http://schemas.microsoft.com/office/word/2010/wordml">
-              <w:rPr>
-                <w:rFonts w:ascii="Times New Roman" w:hAnsi="Times New Roman" w:eastAsia="Times New Roman" w:cs="Times New Roman"/>
-                <w:sz w:val="20"/>
-                <w:szCs w:val="20"/>
-                <w:color w:val="000000"/>
-              </w:rPr>
-              <w:t xml:space="preserve">0.028</w:t>
+              <w:top w:val="none" w:sz="0" w:space="0" w:color="000000"/>
+              <w:left w:val="none" w:sz="0" w:space="0" w:color="000000"/>
+              <w:right w:val="none" w:sz="0" w:space="0" w:color="000000"/>
+            </w:tcBorders>
+            <w:shd w:val="clear" w:color="auto" w:fill="FFFFFF"/>
+            <w:tcMar>
+              <w:top w:w="0" w:type="dxa"/>
+              <w:bottom w:w="0" w:type="dxa"/>
+              <w:left w:w="0" w:type="dxa"/>
+              <w:right w:w="0" w:type="dxa"/>
+            </w:tcMar>
+            <w:vAlign w:val="center"/>
+          </w:tcPr>
+          <w:p>
+            <w:pPr>
+              <w:pStyle w:val="Normal"/>
+              <w:jc w:val="left"/>
+              <w:pBdr>
+                <w:bottom w:val="none" w:sz="0" w:space="0" w:color="000000"/>
+                <w:top w:val="none" w:sz="0" w:space="0" w:color="000000"/>
+                <w:left w:val="none" w:sz="0" w:space="0" w:color="000000"/>
+                <w:right w:val="none" w:sz="0" w:space="0" w:color="000000"/>
+              </w:pBdr>
+              <w:spacing w:after="100" w:before="100" w:line="240"/>
+              <w:ind w:firstLine="0" w:left="100" w:right="100"/>
+            </w:pPr>
+            <w:r>
+              <w:rPr>
+                <w:rFonts w:ascii="Times New Roman" w:hAnsi="Times New Roman" w:eastAsia="Times New Roman" w:cs="Times New Roman"/>
+                <w:i w:val="false"/>
+                <w:b w:val="false"/>
+                <w:u w:val="none"/>
+                <w:sz w:val="20"/>
+                <w:szCs w:val="20"/>
+                <w:color w:val="000000"/>
+              </w:rPr>
+              <w:t xml:space="preserve">0.0283</w:t>
             </w:r>
           </w:p>
         </w:tc>
@@ -1233,30 +1794,43 @@
           <w:tcPr>
             <w:tcBorders>
               <w:bottom w:val="single" w:sz="16" w:space="0" w:color="666666"/>
-            </w:tcBorders>
-            <w:shd w:val="clear" w:color="auto" w:fill="FFFFFF"/>
-            <w:tcMar>
-              <w:top w:w="0" w:type="dxa"/>
-              <w:bottom w:w="0" w:type="dxa"/>
-              <w:left w:w="0" w:type="dxa"/>
-              <w:right w:w="0" w:type="dxa"/>
-            </w:tcMar>
-            <w:vAlign w:val="center"/>
-          </w:tcPr>
-          <w:p>
-            <w:pPr>
-              <w:jc w:val="left"/>
-              <w:spacing w:after="100" w:before="100" w:line="240"/>
-              <w:ind w:firstLine="0" w:left="100" w:right="100"/>
-            </w:pPr>
-            <w:r xmlns:w="http://schemas.openxmlformats.org/wordprocessingml/2006/main" xmlns:wp="http://schemas.openxmlformats.org/drawingml/2006/wordprocessingDrawing" xmlns:r="http://schemas.openxmlformats.org/officeDocument/2006/relationships" xmlns:w14="http://schemas.microsoft.com/office/word/2010/wordml">
-              <w:rPr>
-                <w:rFonts w:ascii="Times New Roman" w:hAnsi="Times New Roman" w:eastAsia="Times New Roman" w:cs="Times New Roman"/>
-                <w:sz w:val="20"/>
-                <w:szCs w:val="20"/>
-                <w:color w:val="000000"/>
-              </w:rPr>
-              <w:t xml:space="preserve">0.008</w:t>
+              <w:top w:val="none" w:sz="0" w:space="0" w:color="000000"/>
+              <w:left w:val="none" w:sz="0" w:space="0" w:color="000000"/>
+              <w:right w:val="none" w:sz="0" w:space="0" w:color="000000"/>
+            </w:tcBorders>
+            <w:shd w:val="clear" w:color="auto" w:fill="FFFFFF"/>
+            <w:tcMar>
+              <w:top w:w="0" w:type="dxa"/>
+              <w:bottom w:w="0" w:type="dxa"/>
+              <w:left w:w="0" w:type="dxa"/>
+              <w:right w:w="0" w:type="dxa"/>
+            </w:tcMar>
+            <w:vAlign w:val="center"/>
+          </w:tcPr>
+          <w:p>
+            <w:pPr>
+              <w:pStyle w:val="Normal"/>
+              <w:jc w:val="left"/>
+              <w:pBdr>
+                <w:bottom w:val="none" w:sz="0" w:space="0" w:color="000000"/>
+                <w:top w:val="none" w:sz="0" w:space="0" w:color="000000"/>
+                <w:left w:val="none" w:sz="0" w:space="0" w:color="000000"/>
+                <w:right w:val="none" w:sz="0" w:space="0" w:color="000000"/>
+              </w:pBdr>
+              <w:spacing w:after="100" w:before="100" w:line="240"/>
+              <w:ind w:firstLine="0" w:left="100" w:right="100"/>
+            </w:pPr>
+            <w:r>
+              <w:rPr>
+                <w:rFonts w:ascii="Times New Roman" w:hAnsi="Times New Roman" w:eastAsia="Times New Roman" w:cs="Times New Roman"/>
+                <w:i w:val="false"/>
+                <w:b w:val="false"/>
+                <w:u w:val="none"/>
+                <w:sz w:val="20"/>
+                <w:szCs w:val="20"/>
+                <w:color w:val="000000"/>
+              </w:rPr>
+              <w:t xml:space="preserve">0.0080</w:t>
             </w:r>
           </w:p>
         </w:tc>

</xml_diff>